<commit_message>
Update DPPL bab 1 dan bab 2 selesai oleh Joke
</commit_message>
<xml_diff>
--- a/dokumentasi/DPPL Kelompok  9.docx
+++ b/dokumentasi/DPPL Kelompok  9.docx
@@ -1,6 +1,6 @@
 
 <file path=word/document.xml><?xml version="1.0" encoding="utf-8"?>
-<w:document xmlns:wpc="http://schemas.microsoft.com/office/word/2010/wordprocessingCanvas" xmlns:mc="http://schemas.openxmlformats.org/markup-compatibility/2006" xmlns:o="urn:schemas-microsoft-com:office:office" xmlns:r="http://schemas.openxmlformats.org/officeDocument/2006/relationships" xmlns:m="http://schemas.openxmlformats.org/officeDocument/2006/math" xmlns:v="urn:schemas-microsoft-com:vml" xmlns:wp14="http://schemas.microsoft.com/office/word/2010/wordprocessingDrawing" xmlns:wp="http://schemas.openxmlformats.org/drawingml/2006/wordprocessingDrawing" xmlns:w10="urn:schemas-microsoft-com:office:word" xmlns:w="http://schemas.openxmlformats.org/wordprocessingml/2006/main" xmlns:w14="http://schemas.microsoft.com/office/word/2010/wordml" xmlns:w15="http://schemas.microsoft.com/office/word/2012/wordml" xmlns:wpg="http://schemas.microsoft.com/office/word/2010/wordprocessingGroup" xmlns:wpi="http://schemas.microsoft.com/office/word/2010/wordprocessingInk" xmlns:wne="http://schemas.microsoft.com/office/word/2006/wordml" xmlns:wps="http://schemas.microsoft.com/office/word/2010/wordprocessingShape" mc:Ignorable="w14 w15 wp14">
+<w:document xmlns:wpc="http://schemas.microsoft.com/office/word/2010/wordprocessingCanvas" xmlns:mc="http://schemas.openxmlformats.org/markup-compatibility/2006" xmlns:o="urn:schemas-microsoft-com:office:office" xmlns:r="http://schemas.openxmlformats.org/officeDocument/2006/relationships" xmlns:m="http://schemas.openxmlformats.org/officeDocument/2006/math" xmlns:v="urn:schemas-microsoft-com:vml" xmlns:wp14="http://schemas.microsoft.com/office/word/2010/wordprocessingDrawing" xmlns:wp="http://schemas.openxmlformats.org/drawingml/2006/wordprocessingDrawing" xmlns:w10="urn:schemas-microsoft-com:office:word" xmlns:w="http://schemas.openxmlformats.org/wordprocessingml/2006/main" xmlns:w14="http://schemas.microsoft.com/office/word/2010/wordml" xmlns:wpg="http://schemas.microsoft.com/office/word/2010/wordprocessingGroup" xmlns:wpi="http://schemas.microsoft.com/office/word/2010/wordprocessingInk" xmlns:wne="http://schemas.microsoft.com/office/word/2006/wordml" xmlns:wps="http://schemas.microsoft.com/office/word/2010/wordprocessingShape" mc:Ignorable="w14 wp14">
   <w:body>
     <w:p>
       <w:pPr>
@@ -771,7 +771,7 @@
               <w:rPr>
                 <w:rFonts w:ascii="Times New Roman" w:hAnsi="Times New Roman"/>
                 <w:noProof/>
-                <w:lang w:val="id-ID" w:eastAsia="id-ID"/>
+                <w:lang w:val="en-US"/>
               </w:rPr>
               <w:lastRenderedPageBreak/>
               <w:drawing>
@@ -792,7 +792,7 @@
                           </pic:cNvPicPr>
                         </pic:nvPicPr>
                         <pic:blipFill>
-                          <a:blip r:embed="rId8" cstate="print">
+                          <a:blip r:embed="rId9" cstate="print">
                             <a:extLst>
                               <a:ext uri="{28A0092B-C50C-407E-A947-70E740481C1C}">
                                 <a14:useLocalDpi xmlns:a14="http://schemas.microsoft.com/office/drawing/2010/main" val="0"/>
@@ -7991,7 +7991,21 @@
         <w:rPr>
           <w:sz w:val="22"/>
         </w:rPr>
-        <w:t xml:space="preserve"> Amerika.</w:t>
+        <w:t xml:space="preserve"> </w:t>
+      </w:r>
+      <w:proofErr w:type="spellStart"/>
+      <w:r>
+        <w:rPr>
+          <w:sz w:val="22"/>
+        </w:rPr>
+        <w:t>Amerika</w:t>
+      </w:r>
+      <w:proofErr w:type="spellEnd"/>
+      <w:r>
+        <w:rPr>
+          <w:sz w:val="22"/>
+        </w:rPr>
+        <w:t>.</w:t>
       </w:r>
     </w:p>
     <w:p>
@@ -8316,8 +8330,8 @@
         <w:tblLook w:val="01E0" w:firstRow="1" w:lastRow="1" w:firstColumn="1" w:lastColumn="1" w:noHBand="0" w:noVBand="0"/>
       </w:tblPr>
       <w:tblGrid>
-        <w:gridCol w:w="2962"/>
-        <w:gridCol w:w="6242"/>
+        <w:gridCol w:w="2987"/>
+        <w:gridCol w:w="6299"/>
       </w:tblGrid>
       <w:tr>
         <w:trPr>
@@ -9353,7 +9367,25 @@
           <w:sz w:val="22"/>
           <w:szCs w:val="22"/>
         </w:rPr>
-        <w:t xml:space="preserve"> edition, Roger S Pressman, Mc </w:t>
+        <w:t xml:space="preserve"> edition, Roger S Pressman, </w:t>
+      </w:r>
+      <w:proofErr w:type="spellStart"/>
+      <w:r>
+        <w:rPr>
+          <w:i/>
+          <w:sz w:val="22"/>
+          <w:szCs w:val="22"/>
+        </w:rPr>
+        <w:t>Mc</w:t>
+      </w:r>
+      <w:proofErr w:type="spellEnd"/>
+      <w:r>
+        <w:rPr>
+          <w:i/>
+          <w:sz w:val="22"/>
+          <w:szCs w:val="22"/>
+        </w:rPr>
+        <w:t xml:space="preserve"> </w:t>
       </w:r>
       <w:proofErr w:type="spellStart"/>
       <w:r>
@@ -12240,7 +12272,27 @@
           <w:szCs w:val="22"/>
           <w:lang w:val="en-US"/>
         </w:rPr>
-        <w:t xml:space="preserve"> Bahasa C++.</w:t>
+        <w:t xml:space="preserve"> </w:t>
+      </w:r>
+      <w:proofErr w:type="spellStart"/>
+      <w:r>
+        <w:rPr>
+          <w:i w:val="0"/>
+          <w:sz w:val="22"/>
+          <w:szCs w:val="22"/>
+          <w:lang w:val="en-US"/>
+        </w:rPr>
+        <w:t>Bahasa</w:t>
+      </w:r>
+      <w:proofErr w:type="spellEnd"/>
+      <w:r>
+        <w:rPr>
+          <w:i w:val="0"/>
+          <w:sz w:val="22"/>
+          <w:szCs w:val="22"/>
+          <w:lang w:val="en-US"/>
+        </w:rPr>
+        <w:t xml:space="preserve"> C++.</w:t>
       </w:r>
     </w:p>
     <w:p>
@@ -12516,7 +12568,7 @@
       <w:r>
         <w:rPr>
           <w:noProof/>
-          <w:lang w:val="id-ID" w:eastAsia="id-ID"/>
+          <w:lang w:val="en-US"/>
         </w:rPr>
         <w:drawing>
           <wp:anchor distT="0" distB="0" distL="114300" distR="114300" simplePos="0" relativeHeight="251658240" behindDoc="0" locked="0" layoutInCell="1" allowOverlap="1" wp14:anchorId="3993E7EC" wp14:editId="7A351947">
@@ -12544,7 +12596,7 @@
                     </pic:cNvPicPr>
                   </pic:nvPicPr>
                   <pic:blipFill>
-                    <a:blip r:embed="rId9">
+                    <a:blip r:embed="rId10">
                       <a:extLst>
                         <a:ext uri="{28A0092B-C50C-407E-A947-70E740481C1C}">
                           <a14:useLocalDpi xmlns:a14="http://schemas.microsoft.com/office/drawing/2010/main" val="0"/>
@@ -12595,7 +12647,7 @@
       <w:r>
         <w:rPr>
           <w:noProof/>
-          <w:lang w:val="id-ID" w:eastAsia="id-ID"/>
+          <w:lang w:val="en-US"/>
         </w:rPr>
         <mc:AlternateContent>
           <mc:Choice Requires="wps">
@@ -12676,7 +12728,7 @@
           </mc:Choice>
           <mc:Fallback>
             <w:pict>
-              <v:shapetype w14:anchorId="5FAF2DA2" id="_x0000_t202" coordsize="21600,21600" o:spt="202" path="m,l,21600r21600,l21600,xe">
+              <v:shapetype id="_x0000_t202" coordsize="21600,21600" o:spt="202" path="m,l,21600r21600,l21600,xe">
                 <v:stroke joinstyle="miter"/>
                 <v:path gradientshapeok="t" o:connecttype="rect"/>
               </v:shapetype>
@@ -12705,14 +12757,13 @@
           </mc:Fallback>
         </mc:AlternateContent>
       </w:r>
-      <w:bookmarkStart w:id="61" w:name="_GoBack"/>
     </w:p>
     <w:p/>
     <w:p>
       <w:r>
         <w:rPr>
           <w:noProof/>
-          <w:lang w:val="id-ID" w:eastAsia="id-ID"/>
+          <w:lang w:val="en-US"/>
         </w:rPr>
         <mc:AlternateContent>
           <mc:Choice Requires="wps">
@@ -12787,7 +12838,7 @@
           </mc:Choice>
           <mc:Fallback>
             <w:pict>
-              <v:shape w14:anchorId="516E28D1" id="_x0000_s1027" type="#_x0000_t202" style="position:absolute;margin-left:0;margin-top:.85pt;width:114.75pt;height:28.5pt;z-index:251662336;visibility:visible;mso-wrap-style:square;mso-width-percent:0;mso-height-percent:0;mso-wrap-distance-left:9pt;mso-wrap-distance-top:3.6pt;mso-wrap-distance-right:9pt;mso-wrap-distance-bottom:3.6pt;mso-position-horizontal:center;mso-position-horizontal-relative:margin;mso-position-vertical:absolute;mso-position-vertical-relative:text;mso-width-percent:0;mso-height-percent:0;mso-width-relative:margin;mso-height-relative:margin;v-text-anchor:top" o:gfxdata="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">
+              <v:shape id="_x0000_s1027" type="#_x0000_t202" style="position:absolute;margin-left:0;margin-top:.85pt;width:114.75pt;height:28.5pt;z-index:251662336;visibility:visible;mso-wrap-style:square;mso-width-percent:0;mso-height-percent:0;mso-wrap-distance-left:9pt;mso-wrap-distance-top:3.6pt;mso-wrap-distance-right:9pt;mso-wrap-distance-bottom:3.6pt;mso-position-horizontal:center;mso-position-horizontal-relative:margin;mso-position-vertical:absolute;mso-position-vertical-relative:text;mso-width-percent:0;mso-height-percent:0;mso-width-relative:margin;mso-height-relative:margin;v-text-anchor:top" o:gfxdata="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">
                 <v:textbox>
                   <w:txbxContent>
                     <w:p>
@@ -12809,7 +12860,7 @@
       <w:r>
         <w:rPr>
           <w:noProof/>
-          <w:lang w:val="id-ID" w:eastAsia="id-ID"/>
+          <w:lang w:val="en-US"/>
         </w:rPr>
         <mc:AlternateContent>
           <mc:Choice Requires="wps">
@@ -12890,7 +12941,7 @@
           </mc:Choice>
           <mc:Fallback>
             <w:pict>
-              <v:shape w14:anchorId="21FF4A80" id="_x0000_s1028" type="#_x0000_t202" style="position:absolute;margin-left:16.2pt;margin-top:.8pt;width:123pt;height:32.25pt;z-index:251660288;visibility:visible;mso-wrap-style:square;mso-width-percent:0;mso-height-percent:0;mso-wrap-distance-left:9pt;mso-wrap-distance-top:3.6pt;mso-wrap-distance-right:9pt;mso-wrap-distance-bottom:3.6pt;mso-position-horizontal:absolute;mso-position-horizontal-relative:text;mso-position-vertical:absolute;mso-position-vertical-relative:text;mso-width-percent:0;mso-height-percent:0;mso-width-relative:margin;mso-height-relative:margin;v-text-anchor:top" o:gfxdata="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">
+              <v:shape id="_x0000_s1028" type="#_x0000_t202" style="position:absolute;margin-left:16.2pt;margin-top:.8pt;width:123pt;height:32.25pt;z-index:251660288;visibility:visible;mso-wrap-style:square;mso-width-percent:0;mso-height-percent:0;mso-wrap-distance-left:9pt;mso-wrap-distance-top:3.6pt;mso-wrap-distance-right:9pt;mso-wrap-distance-bottom:3.6pt;mso-position-horizontal:absolute;mso-position-horizontal-relative:text;mso-position-vertical:absolute;mso-position-vertical-relative:text;mso-width-percent:0;mso-height-percent:0;mso-width-relative:margin;mso-height-relative:margin;v-text-anchor:top" o:gfxdata="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">
                 <v:textbox>
                   <w:txbxContent>
                     <w:p>
@@ -12928,10 +12979,10 @@
           <w:rFonts w:ascii="Times New Roman" w:hAnsi="Times New Roman"/>
         </w:rPr>
       </w:pPr>
-      <w:bookmarkStart w:id="62" w:name="_Toc123968322"/>
-      <w:bookmarkStart w:id="63" w:name="_Toc125786123"/>
-      <w:bookmarkStart w:id="64" w:name="_Toc125788787"/>
-      <w:bookmarkStart w:id="65" w:name="_Toc401310825"/>
+      <w:bookmarkStart w:id="61" w:name="_Toc123968322"/>
+      <w:bookmarkStart w:id="62" w:name="_Toc125786123"/>
+      <w:bookmarkStart w:id="63" w:name="_Toc125788787"/>
+      <w:bookmarkStart w:id="64" w:name="_Toc401310825"/>
       <w:proofErr w:type="spellStart"/>
       <w:r>
         <w:rPr>
@@ -12953,10 +13004,10 @@
         </w:rPr>
         <w:t>Sistem</w:t>
       </w:r>
+      <w:bookmarkEnd w:id="61"/>
       <w:bookmarkEnd w:id="62"/>
       <w:bookmarkEnd w:id="63"/>
       <w:bookmarkEnd w:id="64"/>
-      <w:bookmarkEnd w:id="65"/>
       <w:proofErr w:type="spellEnd"/>
     </w:p>
     <w:p/>
@@ -12964,7 +13015,7 @@
       <w:r>
         <w:rPr>
           <w:noProof/>
-          <w:lang w:val="id-ID" w:eastAsia="id-ID"/>
+          <w:lang w:val="en-US"/>
         </w:rPr>
         <w:drawing>
           <wp:inline distT="0" distB="0" distL="0" distR="0" wp14:anchorId="232E8599" wp14:editId="4AC80829">
@@ -12984,7 +13035,7 @@
                     </pic:cNvPicPr>
                   </pic:nvPicPr>
                   <pic:blipFill>
-                    <a:blip r:embed="rId10">
+                    <a:blip r:embed="rId11">
                       <a:extLst>
                         <a:ext uri="{28A0092B-C50C-407E-A947-70E740481C1C}">
                           <a14:useLocalDpi xmlns:a14="http://schemas.microsoft.com/office/drawing/2010/main" val="0"/>
@@ -13029,10 +13080,10 @@
           <w:rFonts w:ascii="Times New Roman" w:hAnsi="Times New Roman"/>
         </w:rPr>
       </w:pPr>
-      <w:bookmarkStart w:id="66" w:name="_Toc123968323"/>
-      <w:bookmarkStart w:id="67" w:name="_Toc125786124"/>
-      <w:bookmarkStart w:id="68" w:name="_Toc125788788"/>
-      <w:bookmarkStart w:id="69" w:name="_Toc401310826"/>
+      <w:bookmarkStart w:id="65" w:name="_Toc123968323"/>
+      <w:bookmarkStart w:id="66" w:name="_Toc125786124"/>
+      <w:bookmarkStart w:id="67" w:name="_Toc125788788"/>
+      <w:bookmarkStart w:id="68" w:name="_Toc401310826"/>
       <w:proofErr w:type="spellStart"/>
       <w:r>
         <w:rPr>
@@ -13048,16 +13099,16 @@
         </w:rPr>
         <w:t xml:space="preserve"> </w:t>
       </w:r>
+      <w:bookmarkEnd w:id="65"/>
       <w:bookmarkEnd w:id="66"/>
       <w:bookmarkEnd w:id="67"/>
+      <w:r>
+        <w:rPr>
+          <w:rFonts w:ascii="Times New Roman" w:hAnsi="Times New Roman"/>
+        </w:rPr>
+        <w:t xml:space="preserve">1: </w:t>
+      </w:r>
       <w:bookmarkEnd w:id="68"/>
-      <w:r>
-        <w:rPr>
-          <w:rFonts w:ascii="Times New Roman" w:hAnsi="Times New Roman"/>
-        </w:rPr>
-        <w:t xml:space="preserve">1: </w:t>
-      </w:r>
-      <w:bookmarkEnd w:id="69"/>
       <w:r>
         <w:rPr>
           <w:rFonts w:ascii="Times New Roman" w:hAnsi="Times New Roman"/>
@@ -13069,7 +13120,7 @@
       <w:r>
         <w:rPr>
           <w:noProof/>
-          <w:lang w:val="id-ID" w:eastAsia="id-ID"/>
+          <w:lang w:val="en-US"/>
         </w:rPr>
         <w:drawing>
           <wp:inline distT="0" distB="0" distL="0" distR="0" wp14:anchorId="3F6B9F0C" wp14:editId="1EC15C77">
@@ -13087,7 +13138,7 @@
                     <pic:cNvPicPr/>
                   </pic:nvPicPr>
                   <pic:blipFill>
-                    <a:blip r:embed="rId11">
+                    <a:blip r:embed="rId12">
                       <a:extLst>
                         <a:ext uri="{28A0092B-C50C-407E-A947-70E740481C1C}">
                           <a14:useLocalDpi xmlns:a14="http://schemas.microsoft.com/office/drawing/2010/main" val="0"/>
@@ -13127,10 +13178,10 @@
           <w:rFonts w:ascii="Times New Roman" w:hAnsi="Times New Roman"/>
         </w:rPr>
       </w:pPr>
-      <w:bookmarkStart w:id="70" w:name="_Toc123968324"/>
-      <w:bookmarkStart w:id="71" w:name="_Toc125786125"/>
-      <w:bookmarkStart w:id="72" w:name="_Toc125788789"/>
-      <w:bookmarkStart w:id="73" w:name="_Toc401310827"/>
+      <w:bookmarkStart w:id="69" w:name="_Toc123968324"/>
+      <w:bookmarkStart w:id="70" w:name="_Toc125786125"/>
+      <w:bookmarkStart w:id="71" w:name="_Toc125788789"/>
+      <w:bookmarkStart w:id="72" w:name="_Toc401310827"/>
       <w:proofErr w:type="spellStart"/>
       <w:r>
         <w:rPr>
@@ -13145,10 +13196,10 @@
         </w:rPr>
         <w:t xml:space="preserve"> 2: </w:t>
       </w:r>
+      <w:bookmarkEnd w:id="69"/>
       <w:bookmarkEnd w:id="70"/>
       <w:bookmarkEnd w:id="71"/>
       <w:bookmarkEnd w:id="72"/>
-      <w:bookmarkEnd w:id="73"/>
       <w:r>
         <w:rPr>
           <w:rFonts w:ascii="Times New Roman" w:hAnsi="Times New Roman"/>
@@ -13175,7 +13226,7 @@
         <w:rPr>
           <w:i/>
           <w:noProof/>
-          <w:lang w:val="id-ID" w:eastAsia="id-ID"/>
+          <w:lang w:val="en-US"/>
         </w:rPr>
         <w:drawing>
           <wp:inline distT="0" distB="0" distL="0" distR="0" wp14:anchorId="2A355C44" wp14:editId="5C217498">
@@ -13193,7 +13244,7 @@
                     <pic:cNvPicPr/>
                   </pic:nvPicPr>
                   <pic:blipFill>
-                    <a:blip r:embed="rId12">
+                    <a:blip r:embed="rId13">
                       <a:extLst>
                         <a:ext uri="{28A0092B-C50C-407E-A947-70E740481C1C}">
                           <a14:useLocalDpi xmlns:a14="http://schemas.microsoft.com/office/drawing/2010/main" val="0"/>
@@ -13261,7 +13312,7 @@
       <w:r>
         <w:rPr>
           <w:noProof/>
-          <w:lang w:val="id-ID" w:eastAsia="id-ID"/>
+          <w:lang w:val="en-US"/>
         </w:rPr>
         <w:drawing>
           <wp:inline distT="0" distB="0" distL="0" distR="0" wp14:anchorId="0A82C789" wp14:editId="562D7DDA">
@@ -13279,7 +13330,7 @@
                     <pic:cNvPicPr/>
                   </pic:nvPicPr>
                   <pic:blipFill>
-                    <a:blip r:embed="rId13">
+                    <a:blip r:embed="rId14">
                       <a:extLst>
                         <a:ext uri="{28A0092B-C50C-407E-A947-70E740481C1C}">
                           <a14:useLocalDpi xmlns:a14="http://schemas.microsoft.com/office/drawing/2010/main" val="0"/>
@@ -13330,7 +13381,7 @@
       <w:r>
         <w:rPr>
           <w:noProof/>
-          <w:lang w:val="id-ID" w:eastAsia="id-ID"/>
+          <w:lang w:val="en-US"/>
         </w:rPr>
         <w:drawing>
           <wp:inline distT="0" distB="0" distL="0" distR="0" wp14:anchorId="2A41FF0B" wp14:editId="40E22396">
@@ -13350,7 +13401,7 @@
                     </pic:cNvPicPr>
                   </pic:nvPicPr>
                   <pic:blipFill>
-                    <a:blip r:embed="rId14">
+                    <a:blip r:embed="rId15">
                       <a:extLst>
                         <a:ext uri="{28A0092B-C50C-407E-A947-70E740481C1C}">
                           <a14:useLocalDpi xmlns:a14="http://schemas.microsoft.com/office/drawing/2010/main" val="0"/>
@@ -13394,7 +13445,7 @@
           <w:lang w:val="sv-SE"/>
         </w:rPr>
       </w:pPr>
-      <w:bookmarkStart w:id="74" w:name="_Toc401310830"/>
+      <w:bookmarkStart w:id="73" w:name="_Toc401310830"/>
       <w:r>
         <w:rPr>
           <w:rFonts w:ascii="Times New Roman" w:hAnsi="Times New Roman"/>
@@ -13403,7 +13454,7 @@
         <w:lastRenderedPageBreak/>
         <w:t>Diagram Deployment</w:t>
       </w:r>
-      <w:bookmarkEnd w:id="74"/>
+      <w:bookmarkEnd w:id="73"/>
     </w:p>
     <w:p>
       <w:pPr>
@@ -13414,7 +13465,7 @@
       <w:r>
         <w:rPr>
           <w:noProof/>
-          <w:lang w:val="id-ID" w:eastAsia="id-ID"/>
+          <w:lang w:val="en-US"/>
         </w:rPr>
         <w:drawing>
           <wp:inline distT="0" distB="0" distL="0" distR="0" wp14:anchorId="3E7BFC1F" wp14:editId="358407CE">
@@ -13432,7 +13483,7 @@
                     <pic:cNvPicPr/>
                   </pic:nvPicPr>
                   <pic:blipFill>
-                    <a:blip r:embed="rId15" cstate="print">
+                    <a:blip r:embed="rId16" cstate="print">
                       <a:extLst>
                         <a:ext uri="{28A0092B-C50C-407E-A947-70E740481C1C}">
                           <a14:useLocalDpi xmlns:a14="http://schemas.microsoft.com/office/drawing/2010/main" val="0"/>
@@ -13514,7 +13565,7 @@
       <w:r>
         <w:rPr>
           <w:noProof/>
-          <w:lang w:val="id-ID" w:eastAsia="id-ID"/>
+          <w:lang w:val="en-US"/>
         </w:rPr>
         <w:drawing>
           <wp:inline distT="0" distB="0" distL="0" distR="0" wp14:anchorId="252C3BCF" wp14:editId="2CFF431A">
@@ -13532,7 +13583,7 @@
                     <pic:cNvPicPr/>
                   </pic:nvPicPr>
                   <pic:blipFill>
-                    <a:blip r:embed="rId16">
+                    <a:blip r:embed="rId17">
                       <a:extLst>
                         <a:ext uri="{28A0092B-C50C-407E-A947-70E740481C1C}">
                           <a14:useLocalDpi xmlns:a14="http://schemas.microsoft.com/office/drawing/2010/main" val="0"/>
@@ -13636,24 +13687,24 @@
           <w:rFonts w:ascii="Times New Roman" w:hAnsi="Times New Roman"/>
         </w:rPr>
       </w:pPr>
-      <w:bookmarkStart w:id="75" w:name="_Toc505087255"/>
-      <w:bookmarkStart w:id="76" w:name="_Toc505317344"/>
-      <w:bookmarkStart w:id="77" w:name="_Toc123968320"/>
-      <w:bookmarkStart w:id="78" w:name="_Toc125786121"/>
-      <w:bookmarkStart w:id="79" w:name="_Toc125788785"/>
-      <w:bookmarkStart w:id="80" w:name="_Toc401310824"/>
+      <w:bookmarkStart w:id="74" w:name="_Toc505087255"/>
+      <w:bookmarkStart w:id="75" w:name="_Toc505317344"/>
+      <w:bookmarkStart w:id="76" w:name="_Toc123968320"/>
+      <w:bookmarkStart w:id="77" w:name="_Toc125786121"/>
+      <w:bookmarkStart w:id="78" w:name="_Toc125788785"/>
+      <w:bookmarkStart w:id="79" w:name="_Toc401310824"/>
       <w:r>
         <w:rPr>
           <w:rFonts w:ascii="Times New Roman" w:hAnsi="Times New Roman"/>
         </w:rPr>
         <w:t>Physical Data Model</w:t>
       </w:r>
+      <w:bookmarkEnd w:id="74"/>
       <w:bookmarkEnd w:id="75"/>
       <w:bookmarkEnd w:id="76"/>
       <w:bookmarkEnd w:id="77"/>
       <w:bookmarkEnd w:id="78"/>
       <w:bookmarkEnd w:id="79"/>
-      <w:bookmarkEnd w:id="80"/>
       <w:r>
         <w:rPr>
           <w:rFonts w:ascii="Times New Roman" w:hAnsi="Times New Roman"/>
@@ -13667,7 +13718,7 @@
           <w:b/>
           <w:noProof/>
           <w:sz w:val="28"/>
-          <w:lang w:val="id-ID" w:eastAsia="id-ID"/>
+          <w:lang w:val="en-US"/>
         </w:rPr>
         <w:drawing>
           <wp:inline distT="0" distB="0" distL="0" distR="0" wp14:anchorId="57BDFA2F" wp14:editId="2E33D0B1">
@@ -13687,7 +13738,7 @@
                     </pic:cNvPicPr>
                   </pic:nvPicPr>
                   <pic:blipFill>
-                    <a:blip r:embed="rId17">
+                    <a:blip r:embed="rId18">
                       <a:extLst>
                         <a:ext uri="{28A0092B-C50C-407E-A947-70E740481C1C}">
                           <a14:useLocalDpi xmlns:a14="http://schemas.microsoft.com/office/drawing/2010/main" val="0"/>
@@ -13916,10 +13967,10 @@
           <w:rFonts w:ascii="Times New Roman" w:hAnsi="Times New Roman"/>
         </w:rPr>
       </w:pPr>
-      <w:bookmarkStart w:id="81" w:name="_Toc123968338"/>
-      <w:bookmarkStart w:id="82" w:name="_Toc125786139"/>
-      <w:bookmarkStart w:id="83" w:name="_Toc125788803"/>
-      <w:bookmarkStart w:id="84" w:name="_Toc401310831"/>
+      <w:bookmarkStart w:id="80" w:name="_Toc123968338"/>
+      <w:bookmarkStart w:id="81" w:name="_Toc125786139"/>
+      <w:bookmarkStart w:id="82" w:name="_Toc125788803"/>
+      <w:bookmarkStart w:id="83" w:name="_Toc401310831"/>
       <w:proofErr w:type="spellStart"/>
       <w:r>
         <w:rPr>
@@ -13955,10 +14006,10 @@
         </w:rPr>
         <w:t>Rinci</w:t>
       </w:r>
+      <w:bookmarkEnd w:id="80"/>
       <w:bookmarkEnd w:id="81"/>
       <w:bookmarkEnd w:id="82"/>
       <w:bookmarkEnd w:id="83"/>
-      <w:bookmarkEnd w:id="84"/>
       <w:proofErr w:type="spellEnd"/>
     </w:p>
     <w:p>
@@ -13979,10 +14030,10 @@
           <w:rFonts w:ascii="Times New Roman" w:hAnsi="Times New Roman"/>
         </w:rPr>
       </w:pPr>
-      <w:bookmarkStart w:id="85" w:name="_Toc123968339"/>
-      <w:bookmarkStart w:id="86" w:name="_Toc125786140"/>
-      <w:bookmarkStart w:id="87" w:name="_Toc125788804"/>
-      <w:bookmarkStart w:id="88" w:name="_Toc401310832"/>
+      <w:bookmarkStart w:id="84" w:name="_Toc123968339"/>
+      <w:bookmarkStart w:id="85" w:name="_Toc125786140"/>
+      <w:bookmarkStart w:id="86" w:name="_Toc125788804"/>
+      <w:bookmarkStart w:id="87" w:name="_Toc401310832"/>
       <w:proofErr w:type="spellStart"/>
       <w:r>
         <w:rPr>
@@ -14018,10 +14069,10 @@
         </w:rPr>
         <w:t>Layar</w:t>
       </w:r>
+      <w:bookmarkEnd w:id="84"/>
       <w:bookmarkEnd w:id="85"/>
       <w:bookmarkEnd w:id="86"/>
       <w:bookmarkEnd w:id="87"/>
-      <w:bookmarkEnd w:id="88"/>
       <w:proofErr w:type="spellEnd"/>
     </w:p>
     <w:p>
@@ -14055,8 +14106,10 @@
           <w:rFonts w:ascii="Times New Roman" w:hAnsi="Times New Roman"/>
         </w:rPr>
       </w:pPr>
-      <w:bookmarkStart w:id="89" w:name="_Toc63841074"/>
-      <w:bookmarkStart w:id="90" w:name="_Toc401310834"/>
+      <w:bookmarkStart w:id="88" w:name="_Toc63841074"/>
+      <w:bookmarkStart w:id="89" w:name="_Toc401310834"/>
+      <w:bookmarkStart w:id="90" w:name="_GoBack"/>
+      <w:bookmarkEnd w:id="90"/>
       <w:proofErr w:type="spellStart"/>
       <w:r>
         <w:rPr>
@@ -14092,11 +14145,10 @@
         </w:rPr>
         <w:t>Modul</w:t>
       </w:r>
+      <w:bookmarkEnd w:id="88"/>
       <w:bookmarkEnd w:id="89"/>
-      <w:bookmarkEnd w:id="90"/>
       <w:proofErr w:type="spellEnd"/>
     </w:p>
-    <w:bookmarkEnd w:id="61"/>
     <w:p>
       <w:pPr>
         <w:pStyle w:val="guide"/>
@@ -14142,11 +14194,19 @@
                 <w:b/>
               </w:rPr>
             </w:pPr>
+            <w:proofErr w:type="spellStart"/>
             <w:r>
               <w:rPr>
                 <w:b/>
               </w:rPr>
-              <w:t xml:space="preserve">Nama </w:t>
+              <w:t>Nama</w:t>
+            </w:r>
+            <w:proofErr w:type="spellEnd"/>
+            <w:r>
+              <w:rPr>
+                <w:b/>
+              </w:rPr>
+              <w:t xml:space="preserve"> </w:t>
             </w:r>
             <w:proofErr w:type="spellStart"/>
             <w:r>
@@ -14170,11 +14230,19 @@
                 <w:b/>
               </w:rPr>
             </w:pPr>
+            <w:proofErr w:type="spellStart"/>
             <w:r>
               <w:rPr>
                 <w:b/>
               </w:rPr>
-              <w:t>Nama File</w:t>
+              <w:t>Nama</w:t>
+            </w:r>
+            <w:proofErr w:type="spellEnd"/>
+            <w:r>
+              <w:rPr>
+                <w:b/>
+              </w:rPr>
+              <w:t xml:space="preserve"> File</w:t>
             </w:r>
             <w:r>
               <w:rPr>
@@ -14339,7 +14407,7 @@
       </w:pPr>
     </w:p>
     <w:sectPr>
-      <w:footerReference w:type="default" r:id="rId18"/>
+      <w:footerReference w:type="default" r:id="rId19"/>
       <w:pgSz w:w="11907" w:h="16840" w:code="9"/>
       <w:pgMar w:top="1140" w:right="992" w:bottom="1718" w:left="1701" w:header="720" w:footer="720" w:gutter="0"/>
       <w:cols w:space="720"/>
@@ -14349,7 +14417,7 @@
 </file>
 
 <file path=word/endnotes.xml><?xml version="1.0" encoding="utf-8"?>
-<w:endnotes xmlns:wpc="http://schemas.microsoft.com/office/word/2010/wordprocessingCanvas" xmlns:mc="http://schemas.openxmlformats.org/markup-compatibility/2006" xmlns:o="urn:schemas-microsoft-com:office:office" xmlns:r="http://schemas.openxmlformats.org/officeDocument/2006/relationships" xmlns:m="http://schemas.openxmlformats.org/officeDocument/2006/math" xmlns:v="urn:schemas-microsoft-com:vml" xmlns:wp14="http://schemas.microsoft.com/office/word/2010/wordprocessingDrawing" xmlns:wp="http://schemas.openxmlformats.org/drawingml/2006/wordprocessingDrawing" xmlns:w10="urn:schemas-microsoft-com:office:word" xmlns:w="http://schemas.openxmlformats.org/wordprocessingml/2006/main" xmlns:w14="http://schemas.microsoft.com/office/word/2010/wordml" xmlns:w15="http://schemas.microsoft.com/office/word/2012/wordml" xmlns:wpg="http://schemas.microsoft.com/office/word/2010/wordprocessingGroup" xmlns:wpi="http://schemas.microsoft.com/office/word/2010/wordprocessingInk" xmlns:wne="http://schemas.microsoft.com/office/word/2006/wordml" xmlns:wps="http://schemas.microsoft.com/office/word/2010/wordprocessingShape" mc:Ignorable="w14 w15 wp14">
+<w:endnotes xmlns:wpc="http://schemas.microsoft.com/office/word/2010/wordprocessingCanvas" xmlns:mc="http://schemas.openxmlformats.org/markup-compatibility/2006" xmlns:o="urn:schemas-microsoft-com:office:office" xmlns:r="http://schemas.openxmlformats.org/officeDocument/2006/relationships" xmlns:m="http://schemas.openxmlformats.org/officeDocument/2006/math" xmlns:v="urn:schemas-microsoft-com:vml" xmlns:wp14="http://schemas.microsoft.com/office/word/2010/wordprocessingDrawing" xmlns:wp="http://schemas.openxmlformats.org/drawingml/2006/wordprocessingDrawing" xmlns:w10="urn:schemas-microsoft-com:office:word" xmlns:w="http://schemas.openxmlformats.org/wordprocessingml/2006/main" xmlns:w14="http://schemas.microsoft.com/office/word/2010/wordml" xmlns:wpg="http://schemas.microsoft.com/office/word/2010/wordprocessingGroup" xmlns:wpi="http://schemas.microsoft.com/office/word/2010/wordprocessingInk" xmlns:wne="http://schemas.microsoft.com/office/word/2006/wordml" xmlns:wps="http://schemas.microsoft.com/office/word/2010/wordprocessingShape" mc:Ignorable="w14 wp14">
   <w:endnote w:type="separator" w:id="-1">
     <w:p>
       <w:pPr>
@@ -14374,7 +14442,7 @@
 </file>
 
 <file path=word/footer1.xml><?xml version="1.0" encoding="utf-8"?>
-<w:ftr xmlns:wpc="http://schemas.microsoft.com/office/word/2010/wordprocessingCanvas" xmlns:mc="http://schemas.openxmlformats.org/markup-compatibility/2006" xmlns:o="urn:schemas-microsoft-com:office:office" xmlns:r="http://schemas.openxmlformats.org/officeDocument/2006/relationships" xmlns:m="http://schemas.openxmlformats.org/officeDocument/2006/math" xmlns:v="urn:schemas-microsoft-com:vml" xmlns:wp14="http://schemas.microsoft.com/office/word/2010/wordprocessingDrawing" xmlns:wp="http://schemas.openxmlformats.org/drawingml/2006/wordprocessingDrawing" xmlns:w10="urn:schemas-microsoft-com:office:word" xmlns:w="http://schemas.openxmlformats.org/wordprocessingml/2006/main" xmlns:w14="http://schemas.microsoft.com/office/word/2010/wordml" xmlns:w15="http://schemas.microsoft.com/office/word/2012/wordml" xmlns:wpg="http://schemas.microsoft.com/office/word/2010/wordprocessingGroup" xmlns:wpi="http://schemas.microsoft.com/office/word/2010/wordprocessingInk" xmlns:wne="http://schemas.microsoft.com/office/word/2006/wordml" xmlns:wps="http://schemas.microsoft.com/office/word/2010/wordprocessingShape" mc:Ignorable="w14 w15 wp14">
+<w:ftr xmlns:wpc="http://schemas.microsoft.com/office/word/2010/wordprocessingCanvas" xmlns:mc="http://schemas.openxmlformats.org/markup-compatibility/2006" xmlns:o="urn:schemas-microsoft-com:office:office" xmlns:r="http://schemas.openxmlformats.org/officeDocument/2006/relationships" xmlns:m="http://schemas.openxmlformats.org/officeDocument/2006/math" xmlns:v="urn:schemas-microsoft-com:vml" xmlns:wp14="http://schemas.microsoft.com/office/word/2010/wordprocessingDrawing" xmlns:wp="http://schemas.openxmlformats.org/drawingml/2006/wordprocessingDrawing" xmlns:w10="urn:schemas-microsoft-com:office:word" xmlns:w="http://schemas.openxmlformats.org/wordprocessingml/2006/main" xmlns:w14="http://schemas.microsoft.com/office/word/2010/wordml" xmlns:wpg="http://schemas.microsoft.com/office/word/2010/wordprocessingGroup" xmlns:wpi="http://schemas.microsoft.com/office/word/2010/wordprocessingInk" xmlns:wne="http://schemas.microsoft.com/office/word/2006/wordml" xmlns:wps="http://schemas.microsoft.com/office/word/2010/wordprocessingShape" mc:Ignorable="w14 wp14">
   <w:p/>
   <w:tbl>
     <w:tblPr>
@@ -14562,7 +14630,7 @@
               <w:noProof/>
               <w:sz w:val="22"/>
             </w:rPr>
-            <w:t>8</w:t>
+            <w:t>14</w:t>
           </w:r>
           <w:r>
             <w:rPr>
@@ -14704,7 +14772,7 @@
 </file>
 
 <file path=word/footnotes.xml><?xml version="1.0" encoding="utf-8"?>
-<w:footnotes xmlns:wpc="http://schemas.microsoft.com/office/word/2010/wordprocessingCanvas" xmlns:mc="http://schemas.openxmlformats.org/markup-compatibility/2006" xmlns:o="urn:schemas-microsoft-com:office:office" xmlns:r="http://schemas.openxmlformats.org/officeDocument/2006/relationships" xmlns:m="http://schemas.openxmlformats.org/officeDocument/2006/math" xmlns:v="urn:schemas-microsoft-com:vml" xmlns:wp14="http://schemas.microsoft.com/office/word/2010/wordprocessingDrawing" xmlns:wp="http://schemas.openxmlformats.org/drawingml/2006/wordprocessingDrawing" xmlns:w10="urn:schemas-microsoft-com:office:word" xmlns:w="http://schemas.openxmlformats.org/wordprocessingml/2006/main" xmlns:w14="http://schemas.microsoft.com/office/word/2010/wordml" xmlns:w15="http://schemas.microsoft.com/office/word/2012/wordml" xmlns:wpg="http://schemas.microsoft.com/office/word/2010/wordprocessingGroup" xmlns:wpi="http://schemas.microsoft.com/office/word/2010/wordprocessingInk" xmlns:wne="http://schemas.microsoft.com/office/word/2006/wordml" xmlns:wps="http://schemas.microsoft.com/office/word/2010/wordprocessingShape" mc:Ignorable="w14 w15 wp14">
+<w:footnotes xmlns:wpc="http://schemas.microsoft.com/office/word/2010/wordprocessingCanvas" xmlns:mc="http://schemas.openxmlformats.org/markup-compatibility/2006" xmlns:o="urn:schemas-microsoft-com:office:office" xmlns:r="http://schemas.openxmlformats.org/officeDocument/2006/relationships" xmlns:m="http://schemas.openxmlformats.org/officeDocument/2006/math" xmlns:v="urn:schemas-microsoft-com:vml" xmlns:wp14="http://schemas.microsoft.com/office/word/2010/wordprocessingDrawing" xmlns:wp="http://schemas.openxmlformats.org/drawingml/2006/wordprocessingDrawing" xmlns:w10="urn:schemas-microsoft-com:office:word" xmlns:w="http://schemas.openxmlformats.org/wordprocessingml/2006/main" xmlns:w14="http://schemas.microsoft.com/office/word/2010/wordml" xmlns:wpg="http://schemas.microsoft.com/office/word/2010/wordprocessingGroup" xmlns:wpi="http://schemas.microsoft.com/office/word/2010/wordprocessingInk" xmlns:wne="http://schemas.microsoft.com/office/word/2006/wordml" xmlns:wps="http://schemas.microsoft.com/office/word/2010/wordprocessingShape" mc:Ignorable="w14 wp14">
   <w:footnote w:type="separator" w:id="-1">
     <w:p>
       <w:pPr>
@@ -14729,7 +14797,7 @@
 </file>
 
 <file path=word/numbering.xml><?xml version="1.0" encoding="utf-8"?>
-<w:numbering xmlns:wpc="http://schemas.microsoft.com/office/word/2010/wordprocessingCanvas" xmlns:mc="http://schemas.openxmlformats.org/markup-compatibility/2006" xmlns:o="urn:schemas-microsoft-com:office:office" xmlns:r="http://schemas.openxmlformats.org/officeDocument/2006/relationships" xmlns:m="http://schemas.openxmlformats.org/officeDocument/2006/math" xmlns:v="urn:schemas-microsoft-com:vml" xmlns:wp14="http://schemas.microsoft.com/office/word/2010/wordprocessingDrawing" xmlns:wp="http://schemas.openxmlformats.org/drawingml/2006/wordprocessingDrawing" xmlns:w10="urn:schemas-microsoft-com:office:word" xmlns:w="http://schemas.openxmlformats.org/wordprocessingml/2006/main" xmlns:w14="http://schemas.microsoft.com/office/word/2010/wordml" xmlns:w15="http://schemas.microsoft.com/office/word/2012/wordml" xmlns:wpg="http://schemas.microsoft.com/office/word/2010/wordprocessingGroup" xmlns:wpi="http://schemas.microsoft.com/office/word/2010/wordprocessingInk" xmlns:wne="http://schemas.microsoft.com/office/word/2006/wordml" xmlns:wps="http://schemas.microsoft.com/office/word/2010/wordprocessingShape" mc:Ignorable="w14 w15 wp14">
+<w:numbering xmlns:wpc="http://schemas.microsoft.com/office/word/2010/wordprocessingCanvas" xmlns:mc="http://schemas.openxmlformats.org/markup-compatibility/2006" xmlns:o="urn:schemas-microsoft-com:office:office" xmlns:r="http://schemas.openxmlformats.org/officeDocument/2006/relationships" xmlns:m="http://schemas.openxmlformats.org/officeDocument/2006/math" xmlns:v="urn:schemas-microsoft-com:vml" xmlns:wp14="http://schemas.microsoft.com/office/word/2010/wordprocessingDrawing" xmlns:wp="http://schemas.openxmlformats.org/drawingml/2006/wordprocessingDrawing" xmlns:w10="urn:schemas-microsoft-com:office:word" xmlns:w="http://schemas.openxmlformats.org/wordprocessingml/2006/main" xmlns:w14="http://schemas.microsoft.com/office/word/2010/wordml" xmlns:wpg="http://schemas.microsoft.com/office/word/2010/wordprocessingGroup" xmlns:wpi="http://schemas.microsoft.com/office/word/2010/wordprocessingInk" xmlns:wne="http://schemas.microsoft.com/office/word/2006/wordml" xmlns:wps="http://schemas.microsoft.com/office/word/2010/wordprocessingShape" mc:Ignorable="w14 wp14">
   <w:abstractNum w:abstractNumId="0">
     <w:nsid w:val="FFFFFF89"/>
     <w:multiLevelType w:val="singleLevel"/>
@@ -17523,7 +17591,7 @@
 </file>
 
 <file path=word/styles.xml><?xml version="1.0" encoding="utf-8"?>
-<w:styles xmlns:mc="http://schemas.openxmlformats.org/markup-compatibility/2006" xmlns:r="http://schemas.openxmlformats.org/officeDocument/2006/relationships" xmlns:w="http://schemas.openxmlformats.org/wordprocessingml/2006/main" xmlns:w14="http://schemas.microsoft.com/office/word/2010/wordml" xmlns:w15="http://schemas.microsoft.com/office/word/2012/wordml" mc:Ignorable="w14 w15">
+<w:styles xmlns:mc="http://schemas.openxmlformats.org/markup-compatibility/2006" xmlns:r="http://schemas.openxmlformats.org/officeDocument/2006/relationships" xmlns:w="http://schemas.openxmlformats.org/wordprocessingml/2006/main" xmlns:w14="http://schemas.microsoft.com/office/word/2010/wordml" mc:Ignorable="w14">
   <w:docDefaults>
     <w:rPrDefault>
       <w:rPr>
@@ -17533,7 +17601,7 @@
     </w:rPrDefault>
     <w:pPrDefault/>
   </w:docDefaults>
-  <w:latentStyles w:defLockedState="0" w:defUIPriority="0" w:defSemiHidden="0" w:defUnhideWhenUsed="0" w:defQFormat="0" w:count="371">
+  <w:latentStyles w:defLockedState="0" w:defUIPriority="0" w:defSemiHidden="0" w:defUnhideWhenUsed="0" w:defQFormat="0" w:count="267">
     <w:lsdException w:name="Normal" w:qFormat="1"/>
     <w:lsdException w:name="heading 1" w:qFormat="1"/>
     <w:lsdException w:name="heading 2" w:qFormat="1"/>
@@ -17709,110 +17777,6 @@
     <w:lsdException w:name="Book Title" w:uiPriority="33" w:qFormat="1"/>
     <w:lsdException w:name="Bibliography" w:semiHidden="1" w:uiPriority="37" w:unhideWhenUsed="1"/>
     <w:lsdException w:name="TOC Heading" w:semiHidden="1" w:uiPriority="39" w:unhideWhenUsed="1" w:qFormat="1"/>
-    <w:lsdException w:name="Plain Table 1" w:uiPriority="41"/>
-    <w:lsdException w:name="Plain Table 2" w:uiPriority="42"/>
-    <w:lsdException w:name="Plain Table 3" w:uiPriority="43"/>
-    <w:lsdException w:name="Plain Table 4" w:uiPriority="44"/>
-    <w:lsdException w:name="Plain Table 5" w:uiPriority="45"/>
-    <w:lsdException w:name="Grid Table Light" w:uiPriority="40"/>
-    <w:lsdException w:name="Grid Table 1 Light" w:uiPriority="46"/>
-    <w:lsdException w:name="Grid Table 2" w:uiPriority="47"/>
-    <w:lsdException w:name="Grid Table 3" w:uiPriority="48"/>
-    <w:lsdException w:name="Grid Table 4" w:uiPriority="49"/>
-    <w:lsdException w:name="Grid Table 5 Dark" w:uiPriority="50"/>
-    <w:lsdException w:name="Grid Table 6 Colorful" w:uiPriority="51"/>
-    <w:lsdException w:name="Grid Table 7 Colorful" w:uiPriority="52"/>
-    <w:lsdException w:name="Grid Table 1 Light Accent 1" w:uiPriority="46"/>
-    <w:lsdException w:name="Grid Table 2 Accent 1" w:uiPriority="47"/>
-    <w:lsdException w:name="Grid Table 3 Accent 1" w:uiPriority="48"/>
-    <w:lsdException w:name="Grid Table 4 Accent 1" w:uiPriority="49"/>
-    <w:lsdException w:name="Grid Table 5 Dark Accent 1" w:uiPriority="50"/>
-    <w:lsdException w:name="Grid Table 6 Colorful Accent 1" w:uiPriority="51"/>
-    <w:lsdException w:name="Grid Table 7 Colorful Accent 1" w:uiPriority="52"/>
-    <w:lsdException w:name="Grid Table 1 Light Accent 2" w:uiPriority="46"/>
-    <w:lsdException w:name="Grid Table 2 Accent 2" w:uiPriority="47"/>
-    <w:lsdException w:name="Grid Table 3 Accent 2" w:uiPriority="48"/>
-    <w:lsdException w:name="Grid Table 4 Accent 2" w:uiPriority="49"/>
-    <w:lsdException w:name="Grid Table 5 Dark Accent 2" w:uiPriority="50"/>
-    <w:lsdException w:name="Grid Table 6 Colorful Accent 2" w:uiPriority="51"/>
-    <w:lsdException w:name="Grid Table 7 Colorful Accent 2" w:uiPriority="52"/>
-    <w:lsdException w:name="Grid Table 1 Light Accent 3" w:uiPriority="46"/>
-    <w:lsdException w:name="Grid Table 2 Accent 3" w:uiPriority="47"/>
-    <w:lsdException w:name="Grid Table 3 Accent 3" w:uiPriority="48"/>
-    <w:lsdException w:name="Grid Table 4 Accent 3" w:uiPriority="49"/>
-    <w:lsdException w:name="Grid Table 5 Dark Accent 3" w:uiPriority="50"/>
-    <w:lsdException w:name="Grid Table 6 Colorful Accent 3" w:uiPriority="51"/>
-    <w:lsdException w:name="Grid Table 7 Colorful Accent 3" w:uiPriority="52"/>
-    <w:lsdException w:name="Grid Table 1 Light Accent 4" w:uiPriority="46"/>
-    <w:lsdException w:name="Grid Table 2 Accent 4" w:uiPriority="47"/>
-    <w:lsdException w:name="Grid Table 3 Accent 4" w:uiPriority="48"/>
-    <w:lsdException w:name="Grid Table 4 Accent 4" w:uiPriority="49"/>
-    <w:lsdException w:name="Grid Table 5 Dark Accent 4" w:uiPriority="50"/>
-    <w:lsdException w:name="Grid Table 6 Colorful Accent 4" w:uiPriority="51"/>
-    <w:lsdException w:name="Grid Table 7 Colorful Accent 4" w:uiPriority="52"/>
-    <w:lsdException w:name="Grid Table 1 Light Accent 5" w:uiPriority="46"/>
-    <w:lsdException w:name="Grid Table 2 Accent 5" w:uiPriority="47"/>
-    <w:lsdException w:name="Grid Table 3 Accent 5" w:uiPriority="48"/>
-    <w:lsdException w:name="Grid Table 4 Accent 5" w:uiPriority="49"/>
-    <w:lsdException w:name="Grid Table 5 Dark Accent 5" w:uiPriority="50"/>
-    <w:lsdException w:name="Grid Table 6 Colorful Accent 5" w:uiPriority="51"/>
-    <w:lsdException w:name="Grid Table 7 Colorful Accent 5" w:uiPriority="52"/>
-    <w:lsdException w:name="Grid Table 1 Light Accent 6" w:uiPriority="46"/>
-    <w:lsdException w:name="Grid Table 2 Accent 6" w:uiPriority="47"/>
-    <w:lsdException w:name="Grid Table 3 Accent 6" w:uiPriority="48"/>
-    <w:lsdException w:name="Grid Table 4 Accent 6" w:uiPriority="49"/>
-    <w:lsdException w:name="Grid Table 5 Dark Accent 6" w:uiPriority="50"/>
-    <w:lsdException w:name="Grid Table 6 Colorful Accent 6" w:uiPriority="51"/>
-    <w:lsdException w:name="Grid Table 7 Colorful Accent 6" w:uiPriority="52"/>
-    <w:lsdException w:name="List Table 1 Light" w:uiPriority="46"/>
-    <w:lsdException w:name="List Table 2" w:uiPriority="47"/>
-    <w:lsdException w:name="List Table 3" w:uiPriority="48"/>
-    <w:lsdException w:name="List Table 4" w:uiPriority="49"/>
-    <w:lsdException w:name="List Table 5 Dark" w:uiPriority="50"/>
-    <w:lsdException w:name="List Table 6 Colorful" w:uiPriority="51"/>
-    <w:lsdException w:name="List Table 7 Colorful" w:uiPriority="52"/>
-    <w:lsdException w:name="List Table 1 Light Accent 1" w:uiPriority="46"/>
-    <w:lsdException w:name="List Table 2 Accent 1" w:uiPriority="47"/>
-    <w:lsdException w:name="List Table 3 Accent 1" w:uiPriority="48"/>
-    <w:lsdException w:name="List Table 4 Accent 1" w:uiPriority="49"/>
-    <w:lsdException w:name="List Table 5 Dark Accent 1" w:uiPriority="50"/>
-    <w:lsdException w:name="List Table 6 Colorful Accent 1" w:uiPriority="51"/>
-    <w:lsdException w:name="List Table 7 Colorful Accent 1" w:uiPriority="52"/>
-    <w:lsdException w:name="List Table 1 Light Accent 2" w:uiPriority="46"/>
-    <w:lsdException w:name="List Table 2 Accent 2" w:uiPriority="47"/>
-    <w:lsdException w:name="List Table 3 Accent 2" w:uiPriority="48"/>
-    <w:lsdException w:name="List Table 4 Accent 2" w:uiPriority="49"/>
-    <w:lsdException w:name="List Table 5 Dark Accent 2" w:uiPriority="50"/>
-    <w:lsdException w:name="List Table 6 Colorful Accent 2" w:uiPriority="51"/>
-    <w:lsdException w:name="List Table 7 Colorful Accent 2" w:uiPriority="52"/>
-    <w:lsdException w:name="List Table 1 Light Accent 3" w:uiPriority="46"/>
-    <w:lsdException w:name="List Table 2 Accent 3" w:uiPriority="47"/>
-    <w:lsdException w:name="List Table 3 Accent 3" w:uiPriority="48"/>
-    <w:lsdException w:name="List Table 4 Accent 3" w:uiPriority="49"/>
-    <w:lsdException w:name="List Table 5 Dark Accent 3" w:uiPriority="50"/>
-    <w:lsdException w:name="List Table 6 Colorful Accent 3" w:uiPriority="51"/>
-    <w:lsdException w:name="List Table 7 Colorful Accent 3" w:uiPriority="52"/>
-    <w:lsdException w:name="List Table 1 Light Accent 4" w:uiPriority="46"/>
-    <w:lsdException w:name="List Table 2 Accent 4" w:uiPriority="47"/>
-    <w:lsdException w:name="List Table 3 Accent 4" w:uiPriority="48"/>
-    <w:lsdException w:name="List Table 4 Accent 4" w:uiPriority="49"/>
-    <w:lsdException w:name="List Table 5 Dark Accent 4" w:uiPriority="50"/>
-    <w:lsdException w:name="List Table 6 Colorful Accent 4" w:uiPriority="51"/>
-    <w:lsdException w:name="List Table 7 Colorful Accent 4" w:uiPriority="52"/>
-    <w:lsdException w:name="List Table 1 Light Accent 5" w:uiPriority="46"/>
-    <w:lsdException w:name="List Table 2 Accent 5" w:uiPriority="47"/>
-    <w:lsdException w:name="List Table 3 Accent 5" w:uiPriority="48"/>
-    <w:lsdException w:name="List Table 4 Accent 5" w:uiPriority="49"/>
-    <w:lsdException w:name="List Table 5 Dark Accent 5" w:uiPriority="50"/>
-    <w:lsdException w:name="List Table 6 Colorful Accent 5" w:uiPriority="51"/>
-    <w:lsdException w:name="List Table 7 Colorful Accent 5" w:uiPriority="52"/>
-    <w:lsdException w:name="List Table 1 Light Accent 6" w:uiPriority="46"/>
-    <w:lsdException w:name="List Table 2 Accent 6" w:uiPriority="47"/>
-    <w:lsdException w:name="List Table 3 Accent 6" w:uiPriority="48"/>
-    <w:lsdException w:name="List Table 4 Accent 6" w:uiPriority="49"/>
-    <w:lsdException w:name="List Table 5 Dark Accent 6" w:uiPriority="50"/>
-    <w:lsdException w:name="List Table 6 Colorful Accent 6" w:uiPriority="51"/>
-    <w:lsdException w:name="List Table 7 Colorful Accent 6" w:uiPriority="52"/>
   </w:latentStyles>
   <w:style w:type="paragraph" w:default="1" w:styleId="Normal">
     <w:name w:val="Normal"/>
@@ -18314,6 +18278,7 @@
       <w:szCs w:val="22"/>
     </w:rPr>
     <w:tblPr>
+      <w:tblInd w:w="0" w:type="dxa"/>
       <w:tblBorders>
         <w:top w:val="single" w:sz="4" w:space="0" w:color="000000"/>
         <w:left w:val="single" w:sz="4" w:space="0" w:color="000000"/>
@@ -18322,6 +18287,12 @@
         <w:insideH w:val="single" w:sz="4" w:space="0" w:color="000000"/>
         <w:insideV w:val="single" w:sz="4" w:space="0" w:color="000000"/>
       </w:tblBorders>
+      <w:tblCellMar>
+        <w:top w:w="0" w:type="dxa"/>
+        <w:left w:w="108" w:type="dxa"/>
+        <w:bottom w:w="0" w:type="dxa"/>
+        <w:right w:w="108" w:type="dxa"/>
+      </w:tblCellMar>
     </w:tblPr>
   </w:style>
   <w:style w:type="character" w:customStyle="1" w:styleId="5yl5">
@@ -18347,6 +18318,786 @@
     <w:link w:val="Header"/>
     <w:rsid w:val="00DD368B"/>
     <w:rPr>
+      <w:lang w:val="en-GB" w:eastAsia="en-US"/>
+    </w:rPr>
+  </w:style>
+  <w:style w:type="paragraph" w:styleId="BalloonText">
+    <w:name w:val="Balloon Text"/>
+    <w:basedOn w:val="Normal"/>
+    <w:link w:val="BalloonTextChar"/>
+    <w:rsid w:val="00937D18"/>
+    <w:rPr>
+      <w:rFonts w:ascii="Tahoma" w:hAnsi="Tahoma" w:cs="Tahoma"/>
+      <w:sz w:val="16"/>
+      <w:szCs w:val="16"/>
+    </w:rPr>
+  </w:style>
+  <w:style w:type="character" w:customStyle="1" w:styleId="BalloonTextChar">
+    <w:name w:val="Balloon Text Char"/>
+    <w:basedOn w:val="DefaultParagraphFont"/>
+    <w:link w:val="BalloonText"/>
+    <w:rsid w:val="00937D18"/>
+    <w:rPr>
+      <w:rFonts w:ascii="Tahoma" w:hAnsi="Tahoma" w:cs="Tahoma"/>
+      <w:sz w:val="16"/>
+      <w:szCs w:val="16"/>
+      <w:lang w:val="en-GB" w:eastAsia="en-US"/>
+    </w:rPr>
+  </w:style>
+</w:styles>
+</file>
+
+<file path=word/stylesWithEffects.xml><?xml version="1.0" encoding="utf-8"?>
+<w:styles xmlns:wpc="http://schemas.microsoft.com/office/word/2010/wordprocessingCanvas" xmlns:mc="http://schemas.openxmlformats.org/markup-compatibility/2006" xmlns:o="urn:schemas-microsoft-com:office:office" xmlns:r="http://schemas.openxmlformats.org/officeDocument/2006/relationships" xmlns:m="http://schemas.openxmlformats.org/officeDocument/2006/math" xmlns:v="urn:schemas-microsoft-com:vml" xmlns:wp14="http://schemas.microsoft.com/office/word/2010/wordprocessingDrawing" xmlns:wp="http://schemas.openxmlformats.org/drawingml/2006/wordprocessingDrawing" xmlns:w10="urn:schemas-microsoft-com:office:word" xmlns:w="http://schemas.openxmlformats.org/wordprocessingml/2006/main" xmlns:w14="http://schemas.microsoft.com/office/word/2010/wordml" xmlns:wpg="http://schemas.microsoft.com/office/word/2010/wordprocessingGroup" xmlns:wpi="http://schemas.microsoft.com/office/word/2010/wordprocessingInk" xmlns:wne="http://schemas.microsoft.com/office/word/2006/wordml" xmlns:wps="http://schemas.microsoft.com/office/word/2010/wordprocessingShape" mc:Ignorable="w14 wp14">
+  <w:docDefaults>
+    <w:rPrDefault>
+      <w:rPr>
+        <w:rFonts w:ascii="Times New Roman" w:eastAsia="Times New Roman" w:hAnsi="Times New Roman" w:cs="Times New Roman"/>
+        <w:lang w:val="id-ID" w:eastAsia="id-ID" w:bidi="ar-SA"/>
+      </w:rPr>
+    </w:rPrDefault>
+    <w:pPrDefault/>
+  </w:docDefaults>
+  <w:latentStyles w:defLockedState="0" w:defUIPriority="0" w:defSemiHidden="0" w:defUnhideWhenUsed="0" w:defQFormat="0" w:count="267">
+    <w:lsdException w:name="Normal" w:qFormat="1"/>
+    <w:lsdException w:name="heading 1" w:qFormat="1"/>
+    <w:lsdException w:name="heading 2" w:qFormat="1"/>
+    <w:lsdException w:name="heading 3" w:qFormat="1"/>
+    <w:lsdException w:name="heading 4" w:qFormat="1"/>
+    <w:lsdException w:name="heading 5" w:qFormat="1"/>
+    <w:lsdException w:name="heading 6" w:qFormat="1"/>
+    <w:lsdException w:name="heading 7" w:qFormat="1"/>
+    <w:lsdException w:name="heading 8" w:qFormat="1"/>
+    <w:lsdException w:name="heading 9" w:qFormat="1"/>
+    <w:lsdException w:name="toc 1" w:uiPriority="39"/>
+    <w:lsdException w:name="toc 2" w:uiPriority="39"/>
+    <w:lsdException w:name="toc 3" w:uiPriority="39"/>
+    <w:lsdException w:name="caption" w:qFormat="1"/>
+    <w:lsdException w:name="Title" w:qFormat="1"/>
+    <w:lsdException w:name="Subtitle" w:qFormat="1"/>
+    <w:lsdException w:name="Hyperlink" w:uiPriority="99"/>
+    <w:lsdException w:name="Strong" w:qFormat="1"/>
+    <w:lsdException w:name="Emphasis" w:qFormat="1"/>
+    <w:lsdException w:name="Normal Table" w:semiHidden="1" w:unhideWhenUsed="1"/>
+    <w:lsdException w:name="Table Simple 1" w:semiHidden="1" w:unhideWhenUsed="1"/>
+    <w:lsdException w:name="Table Simple 2" w:semiHidden="1" w:unhideWhenUsed="1"/>
+    <w:lsdException w:name="Table Simple 3" w:semiHidden="1" w:unhideWhenUsed="1"/>
+    <w:lsdException w:name="Table Classic 1" w:semiHidden="1" w:unhideWhenUsed="1"/>
+    <w:lsdException w:name="Table Classic 2" w:semiHidden="1" w:unhideWhenUsed="1"/>
+    <w:lsdException w:name="Table Classic 3" w:semiHidden="1" w:unhideWhenUsed="1"/>
+    <w:lsdException w:name="Table Classic 4" w:semiHidden="1" w:unhideWhenUsed="1"/>
+    <w:lsdException w:name="Table Colorful 1" w:semiHidden="1" w:unhideWhenUsed="1"/>
+    <w:lsdException w:name="Table Colorful 2" w:semiHidden="1" w:unhideWhenUsed="1"/>
+    <w:lsdException w:name="Table Colorful 3" w:semiHidden="1" w:unhideWhenUsed="1"/>
+    <w:lsdException w:name="Table Columns 1" w:semiHidden="1" w:unhideWhenUsed="1"/>
+    <w:lsdException w:name="Table Columns 2" w:semiHidden="1" w:unhideWhenUsed="1"/>
+    <w:lsdException w:name="Table Columns 3" w:semiHidden="1" w:unhideWhenUsed="1"/>
+    <w:lsdException w:name="Table Columns 4" w:semiHidden="1" w:unhideWhenUsed="1"/>
+    <w:lsdException w:name="Table Columns 5" w:semiHidden="1" w:unhideWhenUsed="1"/>
+    <w:lsdException w:name="Table Grid 1" w:semiHidden="1" w:unhideWhenUsed="1"/>
+    <w:lsdException w:name="Table Grid 2" w:semiHidden="1" w:unhideWhenUsed="1"/>
+    <w:lsdException w:name="Table Grid 3" w:semiHidden="1" w:unhideWhenUsed="1"/>
+    <w:lsdException w:name="Table Grid 4" w:semiHidden="1" w:unhideWhenUsed="1"/>
+    <w:lsdException w:name="Table Grid 5" w:semiHidden="1" w:unhideWhenUsed="1"/>
+    <w:lsdException w:name="Table Grid 6" w:semiHidden="1" w:unhideWhenUsed="1"/>
+    <w:lsdException w:name="Table Grid 7" w:semiHidden="1" w:unhideWhenUsed="1"/>
+    <w:lsdException w:name="Table Grid 8" w:semiHidden="1" w:unhideWhenUsed="1"/>
+    <w:lsdException w:name="Table List 1" w:semiHidden="1" w:unhideWhenUsed="1"/>
+    <w:lsdException w:name="Table List 2" w:semiHidden="1" w:unhideWhenUsed="1"/>
+    <w:lsdException w:name="Table List 3" w:semiHidden="1" w:unhideWhenUsed="1"/>
+    <w:lsdException w:name="Table List 4" w:semiHidden="1" w:unhideWhenUsed="1"/>
+    <w:lsdException w:name="Table List 5" w:semiHidden="1" w:unhideWhenUsed="1"/>
+    <w:lsdException w:name="Table List 6" w:semiHidden="1" w:unhideWhenUsed="1"/>
+    <w:lsdException w:name="Table List 7" w:semiHidden="1" w:unhideWhenUsed="1"/>
+    <w:lsdException w:name="Table List 8" w:semiHidden="1" w:unhideWhenUsed="1"/>
+    <w:lsdException w:name="Table 3D effects 1" w:semiHidden="1" w:unhideWhenUsed="1"/>
+    <w:lsdException w:name="Table 3D effects 2" w:semiHidden="1" w:unhideWhenUsed="1"/>
+    <w:lsdException w:name="Table 3D effects 3" w:semiHidden="1" w:unhideWhenUsed="1"/>
+    <w:lsdException w:name="Table Contemporary" w:semiHidden="1" w:unhideWhenUsed="1"/>
+    <w:lsdException w:name="Table Elegant" w:semiHidden="1" w:unhideWhenUsed="1"/>
+    <w:lsdException w:name="Table Professional" w:semiHidden="1" w:unhideWhenUsed="1"/>
+    <w:lsdException w:name="Table Subtle 1" w:semiHidden="1" w:unhideWhenUsed="1"/>
+    <w:lsdException w:name="Table Subtle 2" w:semiHidden="1" w:unhideWhenUsed="1"/>
+    <w:lsdException w:name="Table Web 1" w:semiHidden="1" w:unhideWhenUsed="1"/>
+    <w:lsdException w:name="Table Web 2" w:semiHidden="1" w:unhideWhenUsed="1"/>
+    <w:lsdException w:name="Table Web 3" w:semiHidden="1" w:unhideWhenUsed="1"/>
+    <w:lsdException w:name="Table Grid" w:uiPriority="59"/>
+    <w:lsdException w:name="Table Theme" w:semiHidden="1" w:unhideWhenUsed="1"/>
+    <w:lsdException w:name="Placeholder Text" w:semiHidden="1" w:uiPriority="99"/>
+    <w:lsdException w:name="No Spacing" w:uiPriority="1" w:qFormat="1"/>
+    <w:lsdException w:name="Light Shading" w:uiPriority="60"/>
+    <w:lsdException w:name="Light List" w:uiPriority="61"/>
+    <w:lsdException w:name="Light Grid" w:uiPriority="62"/>
+    <w:lsdException w:name="Medium Shading 1" w:uiPriority="63"/>
+    <w:lsdException w:name="Medium Shading 2" w:uiPriority="64"/>
+    <w:lsdException w:name="Medium List 1" w:uiPriority="65"/>
+    <w:lsdException w:name="Medium List 2" w:uiPriority="66"/>
+    <w:lsdException w:name="Medium Grid 1" w:uiPriority="67"/>
+    <w:lsdException w:name="Medium Grid 2" w:uiPriority="68"/>
+    <w:lsdException w:name="Medium Grid 3" w:uiPriority="69"/>
+    <w:lsdException w:name="Dark List" w:uiPriority="70"/>
+    <w:lsdException w:name="Colorful Shading" w:uiPriority="71"/>
+    <w:lsdException w:name="Colorful List" w:uiPriority="72"/>
+    <w:lsdException w:name="Colorful Grid" w:uiPriority="73"/>
+    <w:lsdException w:name="Light Shading Accent 1" w:uiPriority="60"/>
+    <w:lsdException w:name="Light List Accent 1" w:uiPriority="61"/>
+    <w:lsdException w:name="Light Grid Accent 1" w:uiPriority="62"/>
+    <w:lsdException w:name="Medium Shading 1 Accent 1" w:uiPriority="63"/>
+    <w:lsdException w:name="Medium Shading 2 Accent 1" w:uiPriority="64"/>
+    <w:lsdException w:name="Medium List 1 Accent 1" w:uiPriority="65"/>
+    <w:lsdException w:name="Revision" w:semiHidden="1" w:uiPriority="99"/>
+    <w:lsdException w:name="List Paragraph" w:uiPriority="34" w:qFormat="1"/>
+    <w:lsdException w:name="Quote" w:uiPriority="29" w:qFormat="1"/>
+    <w:lsdException w:name="Intense Quote" w:uiPriority="30" w:qFormat="1"/>
+    <w:lsdException w:name="Medium List 2 Accent 1" w:uiPriority="66"/>
+    <w:lsdException w:name="Medium Grid 1 Accent 1" w:uiPriority="67"/>
+    <w:lsdException w:name="Medium Grid 2 Accent 1" w:uiPriority="68"/>
+    <w:lsdException w:name="Medium Grid 3 Accent 1" w:uiPriority="69"/>
+    <w:lsdException w:name="Dark List Accent 1" w:uiPriority="70"/>
+    <w:lsdException w:name="Colorful Shading Accent 1" w:uiPriority="71"/>
+    <w:lsdException w:name="Colorful List Accent 1" w:uiPriority="72"/>
+    <w:lsdException w:name="Colorful Grid Accent 1" w:uiPriority="73"/>
+    <w:lsdException w:name="Light Shading Accent 2" w:uiPriority="60"/>
+    <w:lsdException w:name="Light List Accent 2" w:uiPriority="61"/>
+    <w:lsdException w:name="Light Grid Accent 2" w:uiPriority="62"/>
+    <w:lsdException w:name="Medium Shading 1 Accent 2" w:uiPriority="63"/>
+    <w:lsdException w:name="Medium Shading 2 Accent 2" w:uiPriority="64"/>
+    <w:lsdException w:name="Medium List 1 Accent 2" w:uiPriority="65"/>
+    <w:lsdException w:name="Medium List 2 Accent 2" w:uiPriority="66"/>
+    <w:lsdException w:name="Medium Grid 1 Accent 2" w:uiPriority="67"/>
+    <w:lsdException w:name="Medium Grid 2 Accent 2" w:uiPriority="68"/>
+    <w:lsdException w:name="Medium Grid 3 Accent 2" w:uiPriority="69"/>
+    <w:lsdException w:name="Dark List Accent 2" w:uiPriority="70"/>
+    <w:lsdException w:name="Colorful Shading Accent 2" w:uiPriority="71"/>
+    <w:lsdException w:name="Colorful List Accent 2" w:uiPriority="72"/>
+    <w:lsdException w:name="Colorful Grid Accent 2" w:uiPriority="73"/>
+    <w:lsdException w:name="Light Shading Accent 3" w:uiPriority="60"/>
+    <w:lsdException w:name="Light List Accent 3" w:uiPriority="61"/>
+    <w:lsdException w:name="Light Grid Accent 3" w:uiPriority="62"/>
+    <w:lsdException w:name="Medium Shading 1 Accent 3" w:uiPriority="63"/>
+    <w:lsdException w:name="Medium Shading 2 Accent 3" w:uiPriority="64"/>
+    <w:lsdException w:name="Medium List 1 Accent 3" w:uiPriority="65"/>
+    <w:lsdException w:name="Medium List 2 Accent 3" w:uiPriority="66"/>
+    <w:lsdException w:name="Medium Grid 1 Accent 3" w:uiPriority="67"/>
+    <w:lsdException w:name="Medium Grid 2 Accent 3" w:uiPriority="68"/>
+    <w:lsdException w:name="Medium Grid 3 Accent 3" w:uiPriority="69"/>
+    <w:lsdException w:name="Dark List Accent 3" w:uiPriority="70"/>
+    <w:lsdException w:name="Colorful Shading Accent 3" w:uiPriority="71"/>
+    <w:lsdException w:name="Colorful List Accent 3" w:uiPriority="72"/>
+    <w:lsdException w:name="Colorful Grid Accent 3" w:uiPriority="73"/>
+    <w:lsdException w:name="Light Shading Accent 4" w:uiPriority="60"/>
+    <w:lsdException w:name="Light List Accent 4" w:uiPriority="61"/>
+    <w:lsdException w:name="Light Grid Accent 4" w:uiPriority="62"/>
+    <w:lsdException w:name="Medium Shading 1 Accent 4" w:uiPriority="63"/>
+    <w:lsdException w:name="Medium Shading 2 Accent 4" w:uiPriority="64"/>
+    <w:lsdException w:name="Medium List 1 Accent 4" w:uiPriority="65"/>
+    <w:lsdException w:name="Medium List 2 Accent 4" w:uiPriority="66"/>
+    <w:lsdException w:name="Medium Grid 1 Accent 4" w:uiPriority="67"/>
+    <w:lsdException w:name="Medium Grid 2 Accent 4" w:uiPriority="68"/>
+    <w:lsdException w:name="Medium Grid 3 Accent 4" w:uiPriority="69"/>
+    <w:lsdException w:name="Dark List Accent 4" w:uiPriority="70"/>
+    <w:lsdException w:name="Colorful Shading Accent 4" w:uiPriority="71"/>
+    <w:lsdException w:name="Colorful List Accent 4" w:uiPriority="72"/>
+    <w:lsdException w:name="Colorful Grid Accent 4" w:uiPriority="73"/>
+    <w:lsdException w:name="Light Shading Accent 5" w:uiPriority="60"/>
+    <w:lsdException w:name="Light List Accent 5" w:uiPriority="61"/>
+    <w:lsdException w:name="Light Grid Accent 5" w:uiPriority="62"/>
+    <w:lsdException w:name="Medium Shading 1 Accent 5" w:uiPriority="63"/>
+    <w:lsdException w:name="Medium Shading 2 Accent 5" w:uiPriority="64"/>
+    <w:lsdException w:name="Medium List 1 Accent 5" w:uiPriority="65"/>
+    <w:lsdException w:name="Medium List 2 Accent 5" w:uiPriority="66"/>
+    <w:lsdException w:name="Medium Grid 1 Accent 5" w:uiPriority="67"/>
+    <w:lsdException w:name="Medium Grid 2 Accent 5" w:uiPriority="68"/>
+    <w:lsdException w:name="Medium Grid 3 Accent 5" w:uiPriority="69"/>
+    <w:lsdException w:name="Dark List Accent 5" w:uiPriority="70"/>
+    <w:lsdException w:name="Colorful Shading Accent 5" w:uiPriority="71"/>
+    <w:lsdException w:name="Colorful List Accent 5" w:uiPriority="72"/>
+    <w:lsdException w:name="Colorful Grid Accent 5" w:uiPriority="73"/>
+    <w:lsdException w:name="Light Shading Accent 6" w:uiPriority="60"/>
+    <w:lsdException w:name="Light List Accent 6" w:uiPriority="61"/>
+    <w:lsdException w:name="Light Grid Accent 6" w:uiPriority="62"/>
+    <w:lsdException w:name="Medium Shading 1 Accent 6" w:uiPriority="63"/>
+    <w:lsdException w:name="Medium Shading 2 Accent 6" w:uiPriority="64"/>
+    <w:lsdException w:name="Medium List 1 Accent 6" w:uiPriority="65"/>
+    <w:lsdException w:name="Medium List 2 Accent 6" w:uiPriority="66"/>
+    <w:lsdException w:name="Medium Grid 1 Accent 6" w:uiPriority="67"/>
+    <w:lsdException w:name="Medium Grid 2 Accent 6" w:uiPriority="68"/>
+    <w:lsdException w:name="Medium Grid 3 Accent 6" w:uiPriority="69"/>
+    <w:lsdException w:name="Dark List Accent 6" w:uiPriority="70"/>
+    <w:lsdException w:name="Colorful Shading Accent 6" w:uiPriority="71"/>
+    <w:lsdException w:name="Colorful List Accent 6" w:uiPriority="72"/>
+    <w:lsdException w:name="Colorful Grid Accent 6" w:uiPriority="73"/>
+    <w:lsdException w:name="Subtle Emphasis" w:uiPriority="19" w:qFormat="1"/>
+    <w:lsdException w:name="Intense Emphasis" w:uiPriority="21" w:qFormat="1"/>
+    <w:lsdException w:name="Subtle Reference" w:uiPriority="31" w:qFormat="1"/>
+    <w:lsdException w:name="Intense Reference" w:uiPriority="32" w:qFormat="1"/>
+    <w:lsdException w:name="Book Title" w:uiPriority="33" w:qFormat="1"/>
+    <w:lsdException w:name="Bibliography" w:semiHidden="1" w:uiPriority="37" w:unhideWhenUsed="1"/>
+    <w:lsdException w:name="TOC Heading" w:semiHidden="1" w:uiPriority="39" w:unhideWhenUsed="1" w:qFormat="1"/>
+  </w:latentStyles>
+  <w:style w:type="paragraph" w:default="1" w:styleId="Normal">
+    <w:name w:val="Normal"/>
+    <w:qFormat/>
+    <w:rPr>
+      <w:lang w:val="en-GB" w:eastAsia="en-US"/>
+    </w:rPr>
+  </w:style>
+  <w:style w:type="paragraph" w:styleId="Heading1">
+    <w:name w:val="heading 1"/>
+    <w:basedOn w:val="Normal"/>
+    <w:next w:val="Normal"/>
+    <w:qFormat/>
+    <w:pPr>
+      <w:keepNext/>
+      <w:numPr>
+        <w:numId w:val="1"/>
+      </w:numPr>
+      <w:outlineLvl w:val="0"/>
+    </w:pPr>
+    <w:rPr>
+      <w:rFonts w:ascii="Arial" w:hAnsi="Arial"/>
+      <w:b/>
+      <w:sz w:val="28"/>
+    </w:rPr>
+  </w:style>
+  <w:style w:type="paragraph" w:styleId="Heading2">
+    <w:name w:val="heading 2"/>
+    <w:basedOn w:val="Normal"/>
+    <w:next w:val="Normal"/>
+    <w:qFormat/>
+    <w:pPr>
+      <w:keepNext/>
+      <w:numPr>
+        <w:ilvl w:val="1"/>
+        <w:numId w:val="1"/>
+      </w:numPr>
+      <w:spacing w:before="240" w:after="60"/>
+      <w:outlineLvl w:val="1"/>
+    </w:pPr>
+    <w:rPr>
+      <w:rFonts w:ascii="Arial" w:hAnsi="Arial"/>
+      <w:b/>
+      <w:i/>
+      <w:sz w:val="24"/>
+    </w:rPr>
+  </w:style>
+  <w:style w:type="paragraph" w:styleId="Heading3">
+    <w:name w:val="heading 3"/>
+    <w:basedOn w:val="Normal"/>
+    <w:next w:val="Normal"/>
+    <w:qFormat/>
+    <w:pPr>
+      <w:keepNext/>
+      <w:numPr>
+        <w:ilvl w:val="2"/>
+        <w:numId w:val="1"/>
+      </w:numPr>
+      <w:spacing w:before="240" w:after="60"/>
+      <w:outlineLvl w:val="2"/>
+    </w:pPr>
+    <w:rPr>
+      <w:rFonts w:ascii="Arial" w:hAnsi="Arial"/>
+      <w:b/>
+      <w:sz w:val="24"/>
+    </w:rPr>
+  </w:style>
+  <w:style w:type="paragraph" w:styleId="Heading4">
+    <w:name w:val="heading 4"/>
+    <w:basedOn w:val="Normal"/>
+    <w:next w:val="Normal"/>
+    <w:qFormat/>
+    <w:pPr>
+      <w:keepNext/>
+      <w:numPr>
+        <w:ilvl w:val="3"/>
+        <w:numId w:val="1"/>
+      </w:numPr>
+      <w:spacing w:before="240" w:after="60"/>
+      <w:outlineLvl w:val="3"/>
+    </w:pPr>
+    <w:rPr>
+      <w:rFonts w:ascii="Arial" w:hAnsi="Arial"/>
+      <w:b/>
+      <w:sz w:val="24"/>
+    </w:rPr>
+  </w:style>
+  <w:style w:type="paragraph" w:styleId="Heading5">
+    <w:name w:val="heading 5"/>
+    <w:basedOn w:val="Normal"/>
+    <w:next w:val="Normal"/>
+    <w:qFormat/>
+    <w:pPr>
+      <w:numPr>
+        <w:ilvl w:val="4"/>
+        <w:numId w:val="1"/>
+      </w:numPr>
+      <w:spacing w:before="240" w:after="60"/>
+      <w:outlineLvl w:val="4"/>
+    </w:pPr>
+    <w:rPr>
+      <w:rFonts w:ascii="Arial" w:hAnsi="Arial"/>
+      <w:b/>
+      <w:sz w:val="22"/>
+    </w:rPr>
+  </w:style>
+  <w:style w:type="paragraph" w:styleId="Heading6">
+    <w:name w:val="heading 6"/>
+    <w:basedOn w:val="Normal"/>
+    <w:next w:val="Normal"/>
+    <w:qFormat/>
+    <w:pPr>
+      <w:numPr>
+        <w:ilvl w:val="5"/>
+        <w:numId w:val="1"/>
+      </w:numPr>
+      <w:spacing w:before="240" w:after="60"/>
+      <w:outlineLvl w:val="5"/>
+    </w:pPr>
+    <w:rPr>
+      <w:i/>
+      <w:sz w:val="22"/>
+    </w:rPr>
+  </w:style>
+  <w:style w:type="paragraph" w:styleId="Heading7">
+    <w:name w:val="heading 7"/>
+    <w:basedOn w:val="Normal"/>
+    <w:next w:val="Normal"/>
+    <w:qFormat/>
+    <w:pPr>
+      <w:numPr>
+        <w:ilvl w:val="6"/>
+        <w:numId w:val="1"/>
+      </w:numPr>
+      <w:spacing w:before="240" w:after="60"/>
+      <w:outlineLvl w:val="6"/>
+    </w:pPr>
+    <w:rPr>
+      <w:rFonts w:ascii="Arial" w:hAnsi="Arial"/>
+    </w:rPr>
+  </w:style>
+  <w:style w:type="paragraph" w:styleId="Heading8">
+    <w:name w:val="heading 8"/>
+    <w:basedOn w:val="Normal"/>
+    <w:next w:val="Normal"/>
+    <w:qFormat/>
+    <w:pPr>
+      <w:numPr>
+        <w:ilvl w:val="7"/>
+        <w:numId w:val="1"/>
+      </w:numPr>
+      <w:spacing w:before="240" w:after="60"/>
+      <w:outlineLvl w:val="7"/>
+    </w:pPr>
+    <w:rPr>
+      <w:rFonts w:ascii="Arial" w:hAnsi="Arial"/>
+      <w:i/>
+    </w:rPr>
+  </w:style>
+  <w:style w:type="paragraph" w:styleId="Heading9">
+    <w:name w:val="heading 9"/>
+    <w:basedOn w:val="Normal"/>
+    <w:next w:val="Normal"/>
+    <w:qFormat/>
+    <w:pPr>
+      <w:numPr>
+        <w:ilvl w:val="8"/>
+        <w:numId w:val="1"/>
+      </w:numPr>
+      <w:spacing w:before="240" w:after="60"/>
+      <w:outlineLvl w:val="8"/>
+    </w:pPr>
+    <w:rPr>
+      <w:rFonts w:ascii="Arial" w:hAnsi="Arial"/>
+      <w:b/>
+      <w:i/>
+      <w:sz w:val="18"/>
+    </w:rPr>
+  </w:style>
+  <w:style w:type="character" w:default="1" w:styleId="DefaultParagraphFont">
+    <w:name w:val="Default Paragraph Font"/>
+    <w:uiPriority w:val="1"/>
+    <w:semiHidden/>
+    <w:unhideWhenUsed/>
+  </w:style>
+  <w:style w:type="table" w:default="1" w:styleId="TableNormal">
+    <w:name w:val="Normal Table"/>
+    <w:uiPriority w:val="99"/>
+    <w:semiHidden/>
+    <w:unhideWhenUsed/>
+    <w:tblPr>
+      <w:tblInd w:w="0" w:type="dxa"/>
+      <w:tblCellMar>
+        <w:top w:w="0" w:type="dxa"/>
+        <w:left w:w="108" w:type="dxa"/>
+        <w:bottom w:w="0" w:type="dxa"/>
+        <w:right w:w="108" w:type="dxa"/>
+      </w:tblCellMar>
+    </w:tblPr>
+  </w:style>
+  <w:style w:type="numbering" w:default="1" w:styleId="NoList">
+    <w:name w:val="No List"/>
+    <w:uiPriority w:val="99"/>
+    <w:semiHidden/>
+    <w:unhideWhenUsed/>
+  </w:style>
+  <w:style w:type="paragraph" w:styleId="Title">
+    <w:name w:val="Title"/>
+    <w:basedOn w:val="Normal"/>
+    <w:qFormat/>
+    <w:pPr>
+      <w:spacing w:before="240" w:after="60"/>
+      <w:jc w:val="center"/>
+    </w:pPr>
+    <w:rPr>
+      <w:rFonts w:ascii="Arial" w:hAnsi="Arial"/>
+      <w:b/>
+      <w:kern w:val="28"/>
+      <w:sz w:val="32"/>
+    </w:rPr>
+  </w:style>
+  <w:style w:type="paragraph" w:customStyle="1" w:styleId="SubTitle">
+    <w:name w:val="Sub Title"/>
+    <w:basedOn w:val="Title"/>
+  </w:style>
+  <w:style w:type="paragraph" w:styleId="Header">
+    <w:name w:val="header"/>
+    <w:basedOn w:val="Normal"/>
+    <w:link w:val="HeaderChar"/>
+    <w:pPr>
+      <w:tabs>
+        <w:tab w:val="center" w:pos="4320"/>
+        <w:tab w:val="right" w:pos="8640"/>
+      </w:tabs>
+    </w:pPr>
+  </w:style>
+  <w:style w:type="paragraph" w:styleId="Footer">
+    <w:name w:val="footer"/>
+    <w:basedOn w:val="Normal"/>
+    <w:pPr>
+      <w:tabs>
+        <w:tab w:val="center" w:pos="4320"/>
+        <w:tab w:val="right" w:pos="8640"/>
+      </w:tabs>
+    </w:pPr>
+  </w:style>
+  <w:style w:type="character" w:styleId="PageNumber">
+    <w:name w:val="page number"/>
+    <w:basedOn w:val="DefaultParagraphFont"/>
+  </w:style>
+  <w:style w:type="paragraph" w:styleId="BodyText">
+    <w:name w:val="Body Text"/>
+    <w:aliases w:val="Body Text Char"/>
+    <w:basedOn w:val="Normal"/>
+    <w:pPr>
+      <w:spacing w:before="120" w:after="120"/>
+    </w:pPr>
+    <w:rPr>
+      <w:sz w:val="24"/>
+    </w:rPr>
+  </w:style>
+  <w:style w:type="paragraph" w:styleId="TOC1">
+    <w:name w:val="toc 1"/>
+    <w:basedOn w:val="Normal"/>
+    <w:next w:val="Normal"/>
+    <w:autoRedefine/>
+    <w:uiPriority w:val="39"/>
+  </w:style>
+  <w:style w:type="paragraph" w:styleId="TOC4">
+    <w:name w:val="toc 4"/>
+    <w:basedOn w:val="Normal"/>
+    <w:next w:val="Normal"/>
+    <w:autoRedefine/>
+    <w:semiHidden/>
+    <w:pPr>
+      <w:ind w:left="600"/>
+    </w:pPr>
+  </w:style>
+  <w:style w:type="paragraph" w:styleId="TOC2">
+    <w:name w:val="toc 2"/>
+    <w:basedOn w:val="Normal"/>
+    <w:next w:val="Normal"/>
+    <w:autoRedefine/>
+    <w:uiPriority w:val="39"/>
+    <w:pPr>
+      <w:ind w:left="200"/>
+    </w:pPr>
+  </w:style>
+  <w:style w:type="paragraph" w:styleId="TOC3">
+    <w:name w:val="toc 3"/>
+    <w:basedOn w:val="Normal"/>
+    <w:next w:val="Normal"/>
+    <w:autoRedefine/>
+    <w:uiPriority w:val="39"/>
+    <w:pPr>
+      <w:ind w:left="400"/>
+    </w:pPr>
+  </w:style>
+  <w:style w:type="paragraph" w:styleId="TOC5">
+    <w:name w:val="toc 5"/>
+    <w:basedOn w:val="Normal"/>
+    <w:next w:val="Normal"/>
+    <w:autoRedefine/>
+    <w:semiHidden/>
+    <w:pPr>
+      <w:ind w:left="800"/>
+    </w:pPr>
+  </w:style>
+  <w:style w:type="paragraph" w:styleId="TOC6">
+    <w:name w:val="toc 6"/>
+    <w:basedOn w:val="Normal"/>
+    <w:next w:val="Normal"/>
+    <w:autoRedefine/>
+    <w:semiHidden/>
+    <w:pPr>
+      <w:ind w:left="1000"/>
+    </w:pPr>
+  </w:style>
+  <w:style w:type="paragraph" w:styleId="TOC7">
+    <w:name w:val="toc 7"/>
+    <w:basedOn w:val="Normal"/>
+    <w:next w:val="Normal"/>
+    <w:autoRedefine/>
+    <w:semiHidden/>
+    <w:pPr>
+      <w:ind w:left="1200"/>
+    </w:pPr>
+  </w:style>
+  <w:style w:type="paragraph" w:styleId="TOC8">
+    <w:name w:val="toc 8"/>
+    <w:basedOn w:val="Normal"/>
+    <w:next w:val="Normal"/>
+    <w:autoRedefine/>
+    <w:semiHidden/>
+    <w:pPr>
+      <w:ind w:left="1400"/>
+    </w:pPr>
+  </w:style>
+  <w:style w:type="paragraph" w:styleId="TOC9">
+    <w:name w:val="toc 9"/>
+    <w:basedOn w:val="Normal"/>
+    <w:next w:val="Normal"/>
+    <w:autoRedefine/>
+    <w:semiHidden/>
+    <w:pPr>
+      <w:ind w:left="1600"/>
+    </w:pPr>
+  </w:style>
+  <w:style w:type="paragraph" w:customStyle="1" w:styleId="guide">
+    <w:name w:val="guide"/>
+    <w:basedOn w:val="Normal"/>
+    <w:rPr>
+      <w:i/>
+    </w:rPr>
+  </w:style>
+  <w:style w:type="paragraph" w:customStyle="1" w:styleId="keterangan">
+    <w:name w:val="keterangan"/>
+    <w:basedOn w:val="Normal"/>
+    <w:rPr>
+      <w:i/>
+    </w:rPr>
+  </w:style>
+  <w:style w:type="paragraph" w:styleId="DocumentMap">
+    <w:name w:val="Document Map"/>
+    <w:basedOn w:val="Normal"/>
+    <w:semiHidden/>
+    <w:pPr>
+      <w:shd w:val="clear" w:color="auto" w:fill="000080"/>
+    </w:pPr>
+    <w:rPr>
+      <w:rFonts w:ascii="Tahoma" w:hAnsi="Tahoma" w:cs="Tahoma"/>
+    </w:rPr>
+  </w:style>
+  <w:style w:type="paragraph" w:styleId="BodyTextIndent">
+    <w:name w:val="Body Text Indent"/>
+    <w:basedOn w:val="Normal"/>
+    <w:pPr>
+      <w:ind w:firstLine="720"/>
+    </w:pPr>
+  </w:style>
+  <w:style w:type="paragraph" w:customStyle="1" w:styleId="Tabel">
+    <w:name w:val="Tabel"/>
+    <w:basedOn w:val="Caption"/>
+    <w:pPr>
+      <w:jc w:val="center"/>
+    </w:pPr>
+    <w:rPr>
+      <w:lang w:val="en-US"/>
+    </w:rPr>
+  </w:style>
+  <w:style w:type="paragraph" w:styleId="Caption">
+    <w:name w:val="caption"/>
+    <w:basedOn w:val="Normal"/>
+    <w:next w:val="Normal"/>
+    <w:qFormat/>
+    <w:pPr>
+      <w:spacing w:before="120" w:after="120"/>
+    </w:pPr>
+    <w:rPr>
+      <w:b/>
+      <w:bCs/>
+    </w:rPr>
+  </w:style>
+  <w:style w:type="paragraph" w:styleId="ListNumber">
+    <w:name w:val="List Number"/>
+    <w:basedOn w:val="Normal"/>
+    <w:pPr>
+      <w:ind w:left="360" w:hanging="360"/>
+    </w:pPr>
+    <w:rPr>
+      <w:sz w:val="24"/>
+    </w:rPr>
+  </w:style>
+  <w:style w:type="paragraph" w:styleId="BodyTextIndent2">
+    <w:name w:val="Body Text Indent 2"/>
+    <w:basedOn w:val="Normal"/>
+    <w:pPr>
+      <w:ind w:left="2160"/>
+    </w:pPr>
+    <w:rPr>
+      <w:rFonts w:ascii="Courier New" w:hAnsi="Courier New" w:cs="Courier New"/>
+      <w:sz w:val="16"/>
+    </w:rPr>
+  </w:style>
+  <w:style w:type="paragraph" w:styleId="BodyTextIndent3">
+    <w:name w:val="Body Text Indent 3"/>
+    <w:basedOn w:val="Normal"/>
+    <w:pPr>
+      <w:ind w:left="1843" w:firstLine="1037"/>
+    </w:pPr>
+    <w:rPr>
+      <w:rFonts w:ascii="Courier New" w:hAnsi="Courier New" w:cs="Courier New"/>
+      <w:sz w:val="16"/>
+    </w:rPr>
+  </w:style>
+  <w:style w:type="paragraph" w:styleId="PlainText">
+    <w:name w:val="Plain Text"/>
+    <w:basedOn w:val="Normal"/>
+    <w:rPr>
+      <w:rFonts w:ascii="Courier New" w:hAnsi="Courier New" w:cs="Courier New"/>
+      <w:lang w:val="en-US"/>
+    </w:rPr>
+  </w:style>
+  <w:style w:type="paragraph" w:styleId="BodyText2">
+    <w:name w:val="Body Text 2"/>
+    <w:basedOn w:val="Normal"/>
+    <w:pPr>
+      <w:jc w:val="both"/>
+    </w:pPr>
+    <w:rPr>
+      <w:sz w:val="24"/>
+    </w:rPr>
+  </w:style>
+  <w:style w:type="character" w:styleId="Hyperlink">
+    <w:name w:val="Hyperlink"/>
+    <w:uiPriority w:val="99"/>
+    <w:rsid w:val="00FD223D"/>
+    <w:rPr>
+      <w:color w:val="0000FF"/>
+      <w:u w:val="single"/>
+    </w:rPr>
+  </w:style>
+  <w:style w:type="paragraph" w:customStyle="1" w:styleId="Style1">
+    <w:name w:val="Style1"/>
+    <w:basedOn w:val="Normal"/>
+    <w:rsid w:val="00FD223D"/>
+    <w:pPr>
+      <w:jc w:val="center"/>
+      <w:outlineLvl w:val="0"/>
+    </w:pPr>
+    <w:rPr>
+      <w:rFonts w:ascii="Arial" w:hAnsi="Arial"/>
+      <w:smallCaps/>
+      <w:outline/>
+      <w:color w:val="000000"/>
+      <w:sz w:val="52"/>
+      <w:szCs w:val="52"/>
+      <w:lang w:val="de-DE"/>
+      <w14:textOutline w14:w="9525" w14:cap="flat" w14:cmpd="sng" w14:algn="ctr">
+        <w14:solidFill>
+          <w14:srgbClr w14:val="000000"/>
+        </w14:solidFill>
+        <w14:prstDash w14:val="solid"/>
+        <w14:round/>
+      </w14:textOutline>
+      <w14:textFill>
+        <w14:noFill/>
+      </w14:textFill>
+    </w:rPr>
+  </w:style>
+  <w:style w:type="table" w:styleId="TableGrid">
+    <w:name w:val="Table Grid"/>
+    <w:basedOn w:val="TableNormal"/>
+    <w:uiPriority w:val="59"/>
+    <w:rsid w:val="004F773D"/>
+    <w:rPr>
+      <w:rFonts w:ascii="Calibri" w:eastAsia="Calibri" w:hAnsi="Calibri"/>
+      <w:sz w:val="22"/>
+      <w:szCs w:val="22"/>
+    </w:rPr>
+    <w:tblPr>
+      <w:tblInd w:w="0" w:type="dxa"/>
+      <w:tblBorders>
+        <w:top w:val="single" w:sz="4" w:space="0" w:color="000000"/>
+        <w:left w:val="single" w:sz="4" w:space="0" w:color="000000"/>
+        <w:bottom w:val="single" w:sz="4" w:space="0" w:color="000000"/>
+        <w:right w:val="single" w:sz="4" w:space="0" w:color="000000"/>
+        <w:insideH w:val="single" w:sz="4" w:space="0" w:color="000000"/>
+        <w:insideV w:val="single" w:sz="4" w:space="0" w:color="000000"/>
+      </w:tblBorders>
+      <w:tblCellMar>
+        <w:top w:w="0" w:type="dxa"/>
+        <w:left w:w="108" w:type="dxa"/>
+        <w:bottom w:w="0" w:type="dxa"/>
+        <w:right w:w="108" w:type="dxa"/>
+      </w:tblCellMar>
+    </w:tblPr>
+  </w:style>
+  <w:style w:type="character" w:customStyle="1" w:styleId="5yl5">
+    <w:name w:val="_5yl5"/>
+    <w:rsid w:val="009F0EE7"/>
+  </w:style>
+  <w:style w:type="paragraph" w:styleId="ListParagraph">
+    <w:name w:val="List Paragraph"/>
+    <w:basedOn w:val="Normal"/>
+    <w:uiPriority w:val="34"/>
+    <w:qFormat/>
+    <w:rsid w:val="00DD368B"/>
+    <w:pPr>
+      <w:ind w:left="720"/>
+      <w:contextualSpacing/>
+    </w:pPr>
+    <w:rPr>
+      <w:lang w:val="id-ID"/>
+    </w:rPr>
+  </w:style>
+  <w:style w:type="character" w:customStyle="1" w:styleId="HeaderChar">
+    <w:name w:val="Header Char"/>
+    <w:link w:val="Header"/>
+    <w:rsid w:val="00DD368B"/>
+    <w:rPr>
+      <w:lang w:val="en-GB" w:eastAsia="en-US"/>
+    </w:rPr>
+  </w:style>
+  <w:style w:type="paragraph" w:styleId="BalloonText">
+    <w:name w:val="Balloon Text"/>
+    <w:basedOn w:val="Normal"/>
+    <w:link w:val="BalloonTextChar"/>
+    <w:rsid w:val="00937D18"/>
+    <w:rPr>
+      <w:rFonts w:ascii="Tahoma" w:hAnsi="Tahoma" w:cs="Tahoma"/>
+      <w:sz w:val="16"/>
+      <w:szCs w:val="16"/>
+    </w:rPr>
+  </w:style>
+  <w:style w:type="character" w:customStyle="1" w:styleId="BalloonTextChar">
+    <w:name w:val="Balloon Text Char"/>
+    <w:basedOn w:val="DefaultParagraphFont"/>
+    <w:link w:val="BalloonText"/>
+    <w:rsid w:val="00937D18"/>
+    <w:rPr>
+      <w:rFonts w:ascii="Tahoma" w:hAnsi="Tahoma" w:cs="Tahoma"/>
+      <w:sz w:val="16"/>
+      <w:szCs w:val="16"/>
       <w:lang w:val="en-GB" w:eastAsia="en-US"/>
     </w:rPr>
   </w:style>
@@ -18396,7 +19147,7 @@
     </a:clrScheme>
     <a:fontScheme name="Office">
       <a:majorFont>
-        <a:latin typeface="Calibri Light" panose="020F0302020204030204"/>
+        <a:latin typeface="Calibri Light"/>
         <a:ea typeface=""/>
         <a:cs typeface=""/>
         <a:font script="Jpan" typeface="ＭＳ ゴシック"/>
@@ -18431,7 +19182,7 @@
         <a:font script="Geor" typeface="Sylfaen"/>
       </a:majorFont>
       <a:minorFont>
-        <a:latin typeface="Calibri" panose="020F0502020204030204"/>
+        <a:latin typeface="Calibri"/>
         <a:ea typeface=""/>
         <a:cs typeface=""/>
         <a:font script="Jpan" typeface="ＭＳ 明朝"/>
@@ -18608,7 +19359,7 @@
   <a:extraClrSchemeLst/>
   <a:extLst>
     <a:ext uri="{05A4C25C-085E-4340-85A3-A5531E510DB2}">
-      <thm15:themeFamily xmlns:thm15="http://schemas.microsoft.com/office/thememl/2012/main" name="Office Theme" id="{62F939B6-93AF-4DB8-9C6B-D6C7DFDC589F}" vid="{4A3C46E8-61CC-4603-A589-7422A47A8E4A}"/>
+      <thm15:themeFamily xmlns:thm15="http://schemas.microsoft.com/office/thememl/2012/main" xmlns="" name="Office Theme" id="{62F939B6-93AF-4DB8-9C6B-D6C7DFDC589F}" vid="{4A3C46E8-61CC-4603-A589-7422A47A8E4A}"/>
     </a:ext>
   </a:extLst>
 </a:theme>
@@ -18619,7 +19370,7 @@
 </file>
 
 <file path=customXml/itemProps1.xml><?xml version="1.0" encoding="utf-8"?>
-<ds:datastoreItem xmlns:ds="http://schemas.openxmlformats.org/officeDocument/2006/customXml" ds:itemID="{BC799FEE-160B-4754-B1B2-88FF81CA1782}">
+<ds:datastoreItem xmlns:ds="http://schemas.openxmlformats.org/officeDocument/2006/customXml" ds:itemID="{925E1831-3C8D-44F8-8E04-0CC1D3CAF2B2}">
   <ds:schemaRefs>
     <ds:schemaRef ds:uri="http://schemas.openxmlformats.org/officeDocument/2006/bibliography"/>
   </ds:schemaRefs>

</xml_diff>